<commit_message>
add 3d models, presentation added
</commit_message>
<xml_diff>
--- a/Адаптация нейросети глубокого обучения к задаче распознавания типов летательных аппаратов.docx
+++ b/Адаптация нейросети глубокого обучения к задаче распознавания типов летательных аппаратов.docx
@@ -1,21 +1,13 @@
 
 <file path=word/document.xml><?xml version="1.0" encoding="utf-8"?>
-<w:document xmlns:wpc="http://schemas.microsoft.com/office/word/2010/wordprocessingCanvas" xmlns:mc="http://schemas.openxmlformats.org/markup-compatibility/2006" xmlns:o="urn:schemas-microsoft-com:office:office" xmlns:r="http://schemas.openxmlformats.org/officeDocument/2006/relationships" xmlns:m="http://schemas.openxmlformats.org/officeDocument/2006/math" xmlns:v="urn:schemas-microsoft-com:vml" xmlns:wp14="http://schemas.microsoft.com/office/word/2010/wordprocessingDrawing" xmlns:wp="http://schemas.openxmlformats.org/drawingml/2006/wordprocessingDrawing" xmlns:w10="urn:schemas-microsoft-com:office:word" xmlns:w="http://schemas.openxmlformats.org/wordprocessingml/2006/main" xmlns:w14="http://schemas.microsoft.com/office/word/2010/wordml" xmlns:w15="http://schemas.microsoft.com/office/word/2012/wordml" xmlns:wpg="http://schemas.microsoft.com/office/word/2010/wordprocessingGroup" xmlns:wpi="http://schemas.microsoft.com/office/word/2010/wordprocessingInk" xmlns:wne="http://schemas.microsoft.com/office/word/2006/wordml" xmlns:wps="http://schemas.microsoft.com/office/word/2010/wordprocessingShape" mc:Ignorable="w14 w15 wp14">
+<w:document xmlns:wpc="http://schemas.microsoft.com/office/word/2010/wordprocessingCanvas" xmlns:cx="http://schemas.microsoft.com/office/drawing/2014/chartex" xmlns:cx1="http://schemas.microsoft.com/office/drawing/2015/9/8/chartex" xmlns:cx2="http://schemas.microsoft.com/office/drawing/2015/10/21/chartex" xmlns:cx3="http://schemas.microsoft.com/office/drawing/2016/5/9/chartex" xmlns:cx4="http://schemas.microsoft.com/office/drawing/2016/5/10/chartex" xmlns:cx5="http://schemas.microsoft.com/office/drawing/2016/5/11/chartex" xmlns:cx6="http://schemas.microsoft.com/office/drawing/2016/5/12/chartex" xmlns:cx7="http://schemas.microsoft.com/office/drawing/2016/5/13/chartex" xmlns:cx8="http://schemas.microsoft.com/office/drawing/2016/5/14/chartex" xmlns:mc="http://schemas.openxmlformats.org/markup-compatibility/2006" xmlns:aink="http://schemas.microsoft.com/office/drawing/2016/ink" xmlns:am3d="http://schemas.microsoft.com/office/drawing/2017/model3d" xmlns:o="urn:schemas-microsoft-com:office:office" xmlns:r="http://schemas.openxmlformats.org/officeDocument/2006/relationships" xmlns:m="http://schemas.openxmlformats.org/officeDocument/2006/math" xmlns:v="urn:schemas-microsoft-com:vml" xmlns:wp14="http://schemas.microsoft.com/office/word/2010/wordprocessingDrawing" xmlns:wp="http://schemas.openxmlformats.org/drawingml/2006/wordprocessingDrawing" xmlns:w10="urn:schemas-microsoft-com:office:word" xmlns:w="http://schemas.openxmlformats.org/wordprocessingml/2006/main" xmlns:w14="http://schemas.microsoft.com/office/word/2010/wordml" xmlns:w15="http://schemas.microsoft.com/office/word/2012/wordml" xmlns:w16cid="http://schemas.microsoft.com/office/word/2016/wordml/cid" xmlns:w16se="http://schemas.microsoft.com/office/word/2015/wordml/symex" xmlns:wpg="http://schemas.microsoft.com/office/word/2010/wordprocessingGroup" xmlns:wpi="http://schemas.microsoft.com/office/word/2010/wordprocessingInk" xmlns:wne="http://schemas.microsoft.com/office/word/2006/wordml" xmlns:wps="http://schemas.microsoft.com/office/word/2010/wordprocessingShape" mc:Ignorable="w14 w15 w16se w16cid wp14">
   <w:body>
     <w:p>
       <w:pPr>
         <w:pStyle w:val="1"/>
       </w:pPr>
       <w:r>
-        <w:t xml:space="preserve">Адаптация </w:t>
-      </w:r>
-      <w:proofErr w:type="spellStart"/>
-      <w:r>
-        <w:t>нейросети</w:t>
-      </w:r>
-      <w:proofErr w:type="spellEnd"/>
-      <w:r>
-        <w:t xml:space="preserve"> глубокого обучения к задаче распознавания типов летательных аппаратов</w:t>
+        <w:t>Адаптация нейросети глубокого обучения к задаче распознавания типов летательных аппаратов</w:t>
       </w:r>
       <w:r>
         <w:t>.</w:t>
@@ -696,8 +688,6 @@
       <w:r>
         <w:t xml:space="preserve">Составление требуемой коллекции ручным образом, представляется подходом сомнительным: </w:t>
       </w:r>
-      <w:bookmarkStart w:id="0" w:name="_GoBack"/>
-      <w:bookmarkEnd w:id="0"/>
       <w:r>
         <w:t>во-первых,</w:t>
       </w:r>
@@ -935,7 +925,6 @@
         </w:rPr>
         <w:t xml:space="preserve">Рисунок </w:t>
       </w:r>
-      <w:proofErr w:type="gramStart"/>
       <w:r>
         <w:rPr>
           <w:noProof/>
@@ -955,11 +944,7 @@
         <w:fldChar w:fldCharType="end"/>
       </w:r>
       <w:r>
-        <w:t>.</w:t>
-      </w:r>
-      <w:proofErr w:type="gramEnd"/>
-      <w:r>
-        <w:t xml:space="preserve"> </w:t>
+        <w:t xml:space="preserve">. </w:t>
       </w:r>
       <w:r>
         <w:t>Все изображения сгенерированные и использованные в данной работе доступны</w:t>
@@ -1046,7 +1031,7 @@
           <w:lang w:eastAsia="ru-RU"/>
         </w:rPr>
         <w:drawing>
-          <wp:inline distT="0" distB="0" distL="0" distR="0" wp14:anchorId="535F2799" wp14:editId="047EF0C7">
+          <wp:inline distT="0" distB="0" distL="0" distR="0" wp14:anchorId="332148A9" wp14:editId="1EED3FBB">
             <wp:extent cx="1080000" cy="1080000"/>
             <wp:effectExtent l="0" t="0" r="6350" b="6350"/>
             <wp:docPr id="13" name="Рисунок 13" descr="C:\Users\Semen.Kosyachenko\Desktop\располнование типов ла\f16\ff13.jpg"/>
@@ -1100,7 +1085,7 @@
           <w:lang w:eastAsia="ru-RU"/>
         </w:rPr>
         <w:drawing>
-          <wp:inline distT="0" distB="0" distL="0" distR="0" wp14:anchorId="14E7ADC1" wp14:editId="17018614">
+          <wp:inline distT="0" distB="0" distL="0" distR="0" wp14:anchorId="0EB2B597" wp14:editId="78ED0E5C">
             <wp:extent cx="1080000" cy="1080000"/>
             <wp:effectExtent l="0" t="0" r="6350" b="6350"/>
             <wp:docPr id="8" name="Рисунок 8" descr="C:\Users\Semen.Kosyachenko\Desktop\располнование типов ла\f16\ff10.jpg"/>
@@ -1154,7 +1139,7 @@
           <w:lang w:eastAsia="ru-RU"/>
         </w:rPr>
         <w:drawing>
-          <wp:inline distT="0" distB="0" distL="0" distR="0" wp14:anchorId="30817340" wp14:editId="712F2AC0">
+          <wp:inline distT="0" distB="0" distL="0" distR="0" wp14:anchorId="394CDB94" wp14:editId="549095DB">
             <wp:extent cx="1080000" cy="1080000"/>
             <wp:effectExtent l="0" t="0" r="6350" b="6350"/>
             <wp:docPr id="6" name="Рисунок 6" descr="C:\Users\Semen.Kosyachenko\Desktop\располнование типов ла\f16\ff06.jpg"/>
@@ -1208,7 +1193,7 @@
           <w:lang w:eastAsia="ru-RU"/>
         </w:rPr>
         <w:drawing>
-          <wp:inline distT="0" distB="0" distL="0" distR="0" wp14:anchorId="3987F30C" wp14:editId="2F83F165">
+          <wp:inline distT="0" distB="0" distL="0" distR="0" wp14:anchorId="49D1CB46" wp14:editId="107018AB">
             <wp:extent cx="1080000" cy="1080000"/>
             <wp:effectExtent l="0" t="0" r="6350" b="6350"/>
             <wp:docPr id="5" name="Рисунок 5" descr="C:\Users\Semen.Kosyachenko\Desktop\располнование типов ла\f16\ff04.jpg"/>
@@ -1262,7 +1247,7 @@
           <w:lang w:eastAsia="ru-RU"/>
         </w:rPr>
         <w:drawing>
-          <wp:inline distT="0" distB="0" distL="0" distR="0" wp14:anchorId="73D087F4" wp14:editId="21FC9ACC">
+          <wp:inline distT="0" distB="0" distL="0" distR="0" wp14:anchorId="376F229A" wp14:editId="3D8F368D">
             <wp:extent cx="1080000" cy="1080000"/>
             <wp:effectExtent l="0" t="0" r="6350" b="6350"/>
             <wp:docPr id="4" name="Рисунок 4" descr="C:\Users\Semen.Kosyachenko\Desktop\располнование типов ла\f16\ff02.jpg"/>
@@ -1318,7 +1303,7 @@
           <w:lang w:eastAsia="ru-RU"/>
         </w:rPr>
         <w:drawing>
-          <wp:inline distT="0" distB="0" distL="0" distR="0" wp14:anchorId="7EA7A317" wp14:editId="0028A9DD">
+          <wp:inline distT="0" distB="0" distL="0" distR="0" wp14:anchorId="3A2C9970" wp14:editId="5C072BD6">
             <wp:extent cx="1080000" cy="1080000"/>
             <wp:effectExtent l="0" t="0" r="6350" b="6350"/>
             <wp:docPr id="19" name="Рисунок 19" descr="C:\GitHub\AircraftsRecognition\images\f15model\ddd69.jpg"/>
@@ -1372,7 +1357,7 @@
           <w:lang w:eastAsia="ru-RU"/>
         </w:rPr>
         <w:drawing>
-          <wp:inline distT="0" distB="0" distL="0" distR="0" wp14:anchorId="176C5EF3" wp14:editId="33835A15">
+          <wp:inline distT="0" distB="0" distL="0" distR="0" wp14:anchorId="1A299BE4" wp14:editId="494E49ED">
             <wp:extent cx="1080000" cy="1080000"/>
             <wp:effectExtent l="0" t="0" r="6350" b="6350"/>
             <wp:docPr id="18" name="Рисунок 18" descr="C:\GitHub\AircraftsRecognition\images\f15model\ddd68.jpg"/>
@@ -1426,7 +1411,7 @@
           <w:lang w:eastAsia="ru-RU"/>
         </w:rPr>
         <w:drawing>
-          <wp:inline distT="0" distB="0" distL="0" distR="0" wp14:anchorId="6D11642C" wp14:editId="4F3CEC30">
+          <wp:inline distT="0" distB="0" distL="0" distR="0" wp14:anchorId="5B76E99B" wp14:editId="7BECB759">
             <wp:extent cx="1080000" cy="1080000"/>
             <wp:effectExtent l="0" t="0" r="6350" b="6350"/>
             <wp:docPr id="22" name="Рисунок 22" descr="C:\GitHub\AircraftsRecognition\images\f15model\ddd67.jpg"/>
@@ -1480,7 +1465,7 @@
           <w:lang w:eastAsia="ru-RU"/>
         </w:rPr>
         <w:drawing>
-          <wp:inline distT="0" distB="0" distL="0" distR="0" wp14:anchorId="46436EF3" wp14:editId="24043207">
+          <wp:inline distT="0" distB="0" distL="0" distR="0" wp14:anchorId="4342BB95" wp14:editId="72230C7B">
             <wp:extent cx="1080000" cy="1080000"/>
             <wp:effectExtent l="0" t="0" r="6350" b="6350"/>
             <wp:docPr id="21" name="Рисунок 21" descr="C:\GitHub\AircraftsRecognition\images\f15model\ddd66.jpg"/>
@@ -1534,7 +1519,7 @@
           <w:lang w:eastAsia="ru-RU"/>
         </w:rPr>
         <w:drawing>
-          <wp:inline distT="0" distB="0" distL="0" distR="0" wp14:anchorId="1F94B2CC" wp14:editId="269BFA3A">
+          <wp:inline distT="0" distB="0" distL="0" distR="0" wp14:anchorId="45A2C438" wp14:editId="104E63CD">
             <wp:extent cx="1080000" cy="1080000"/>
             <wp:effectExtent l="0" t="0" r="6350" b="6350"/>
             <wp:docPr id="20" name="Рисунок 20" descr="C:\GitHub\AircraftsRecognition\images\f15model\ddd65.jpg"/>
@@ -1587,8 +1572,8 @@
       <w:pPr>
         <w:pStyle w:val="ac"/>
       </w:pPr>
-      <w:bookmarkStart w:id="1" w:name="_Ref468286086"/>
-      <w:bookmarkStart w:id="2" w:name="_Ref468287779"/>
+      <w:bookmarkStart w:id="0" w:name="_Ref468286086"/>
+      <w:bookmarkStart w:id="1" w:name="_Ref468287779"/>
       <w:r>
         <w:t xml:space="preserve">Рисунок </w:t>
       </w:r>
@@ -1613,32 +1598,32 @@
         </w:rPr>
         <w:fldChar w:fldCharType="end"/>
       </w:r>
+      <w:bookmarkEnd w:id="0"/>
+      <w:r>
+        <w:t>. Примеры серий сгенерированных изображений</w:t>
+      </w:r>
+      <w:r>
+        <w:t xml:space="preserve"> с помощью</w:t>
+      </w:r>
+      <w:r>
+        <w:t xml:space="preserve"> модел</w:t>
+      </w:r>
+      <w:r>
+        <w:t>ей</w:t>
+      </w:r>
+      <w:r>
+        <w:t xml:space="preserve"> </w:t>
+      </w:r>
+      <w:r>
+        <w:rPr>
+          <w:lang w:val="en-US"/>
+        </w:rPr>
+        <w:t>F</w:t>
+      </w:r>
+      <w:r>
+        <w:t xml:space="preserve">16, </w:t>
+      </w:r>
       <w:bookmarkEnd w:id="1"/>
-      <w:r>
-        <w:t>. Примеры серий сгенерированных изображений</w:t>
-      </w:r>
-      <w:r>
-        <w:t xml:space="preserve"> с помощью</w:t>
-      </w:r>
-      <w:r>
-        <w:t xml:space="preserve"> модел</w:t>
-      </w:r>
-      <w:r>
-        <w:t>ей</w:t>
-      </w:r>
-      <w:r>
-        <w:t xml:space="preserve"> </w:t>
-      </w:r>
-      <w:r>
-        <w:rPr>
-          <w:lang w:val="en-US"/>
-        </w:rPr>
-        <w:t>F</w:t>
-      </w:r>
-      <w:r>
-        <w:t xml:space="preserve">16, </w:t>
-      </w:r>
-      <w:bookmarkEnd w:id="2"/>
       <w:r>
         <w:rPr>
           <w:lang w:val="en-US"/>
@@ -1816,7 +1801,7 @@
         <mc:AlternateContent>
           <mc:Choice Requires="wps">
             <w:drawing>
-              <wp:anchor distT="0" distB="0" distL="114300" distR="114300" simplePos="0" relativeHeight="251659264" behindDoc="0" locked="0" layoutInCell="1" allowOverlap="1">
+              <wp:anchor distT="0" distB="0" distL="114300" distR="114300" simplePos="0" relativeHeight="251659264" behindDoc="0" locked="0" layoutInCell="1" allowOverlap="1" wp14:anchorId="2A575F94" wp14:editId="74FA7BC4">
                 <wp:simplePos x="0" y="0"/>
                 <wp:positionH relativeFrom="column">
                   <wp:posOffset>116205</wp:posOffset>
@@ -1890,7 +1875,7 @@
           </mc:Choice>
           <mc:Fallback>
             <w:pict>
-              <v:rect id="Прямоугольник 1" o:spid="_x0000_s1026" style="position:absolute;margin-left:9.15pt;margin-top:26.7pt;width:114pt;height:33.6pt;z-index:251659264;visibility:visible;mso-wrap-style:square;mso-width-percent:0;mso-height-percent:0;mso-wrap-distance-left:9pt;mso-wrap-distance-top:0;mso-wrap-distance-right:9pt;mso-wrap-distance-bottom:0;mso-position-horizontal:absolute;mso-position-horizontal-relative:text;mso-position-vertical:absolute;mso-position-vertical-relative:text;mso-width-percent:0;mso-height-percent:0;mso-width-relative:margin;mso-height-relative:margin;v-text-anchor:middle" o:gfxdata="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" fillcolor="#5b9bd5 [3204]" strokecolor="#1f4d78 [1604]" strokeweight="1pt">
+              <v:rect w14:anchorId="2A575F94" id="Прямоугольник 1" o:spid="_x0000_s1026" style="position:absolute;margin-left:9.15pt;margin-top:26.7pt;width:114pt;height:33.6pt;z-index:251659264;visibility:visible;mso-wrap-style:square;mso-width-percent:0;mso-height-percent:0;mso-wrap-distance-left:9pt;mso-wrap-distance-top:0;mso-wrap-distance-right:9pt;mso-wrap-distance-bottom:0;mso-position-horizontal:absolute;mso-position-horizontal-relative:text;mso-position-vertical:absolute;mso-position-vertical-relative:text;mso-width-percent:0;mso-height-percent:0;mso-width-relative:margin;mso-height-relative:margin;v-text-anchor:middle" o:gfxdata="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" fillcolor="#5b9bd5 [3204]" strokecolor="#1f4d78 [1604]" strokeweight="1pt">
                 <v:textbox>
                   <w:txbxContent>
                     <w:p>
@@ -1914,7 +1899,7 @@
           <w:lang w:eastAsia="ru-RU"/>
         </w:rPr>
         <w:drawing>
-          <wp:inline distT="0" distB="0" distL="0" distR="0">
+          <wp:inline distT="0" distB="0" distL="0" distR="0" wp14:anchorId="486B0796" wp14:editId="4D0EE939">
             <wp:extent cx="4876800" cy="6160135"/>
             <wp:effectExtent l="0" t="0" r="0" b="0"/>
             <wp:docPr id="23" name="Рисунок 23"/>
@@ -2535,7 +2520,7 @@
       <w:pPr>
         <w:pStyle w:val="ac"/>
       </w:pPr>
-      <w:bookmarkStart w:id="3" w:name="_Ref468877225"/>
+      <w:bookmarkStart w:id="2" w:name="_Ref468877225"/>
       <w:r>
         <w:t xml:space="preserve">Таблица </w:t>
       </w:r>
@@ -2560,7 +2545,7 @@
         </w:rPr>
         <w:fldChar w:fldCharType="end"/>
       </w:r>
-      <w:bookmarkEnd w:id="3"/>
+      <w:bookmarkEnd w:id="2"/>
       <w:r>
         <w:t xml:space="preserve">. Типовой ответ </w:t>
       </w:r>
@@ -2693,6 +2678,9 @@
     <w:p>
       <w:pPr>
         <w:jc w:val="both"/>
+        <w:rPr>
+          <w:lang w:val="en-US"/>
+        </w:rPr>
       </w:pPr>
       <w:r>
         <w:tab/>
@@ -2993,7 +2981,7 @@
           <w:lang w:eastAsia="ru-RU"/>
         </w:rPr>
         <w:drawing>
-          <wp:inline distT="0" distB="0" distL="0" distR="0" wp14:anchorId="175C09CB" wp14:editId="40F0790D">
+          <wp:inline distT="0" distB="0" distL="0" distR="0" wp14:anchorId="5016007B" wp14:editId="771D412D">
             <wp:extent cx="4429125" cy="3003835"/>
             <wp:effectExtent l="0" t="0" r="0" b="6350"/>
             <wp:docPr id="17" name="Рисунок 17"/>
@@ -3041,8 +3029,8 @@
         <w:pStyle w:val="ac"/>
         <w:keepLines/>
       </w:pPr>
-      <w:bookmarkStart w:id="4" w:name="_Ref468812633"/>
-      <w:bookmarkStart w:id="5" w:name="_Ref468812628"/>
+      <w:bookmarkStart w:id="3" w:name="_Ref468812633"/>
+      <w:bookmarkStart w:id="4" w:name="_Ref468812628"/>
       <w:r>
         <w:t xml:space="preserve">Рисунок </w:t>
       </w:r>
@@ -3067,17 +3055,17 @@
         </w:rPr>
         <w:fldChar w:fldCharType="end"/>
       </w:r>
+      <w:bookmarkEnd w:id="3"/>
+      <w:r>
+        <w:t xml:space="preserve">. Проекция результатов выходного </w:t>
+      </w:r>
+      <w:r>
+        <w:t xml:space="preserve">1000-мерного </w:t>
+      </w:r>
+      <w:r>
+        <w:t xml:space="preserve">слоя в 2-мерное пространство методом главных </w:t>
+      </w:r>
       <w:bookmarkEnd w:id="4"/>
-      <w:r>
-        <w:t xml:space="preserve">. Проекция результатов выходного </w:t>
-      </w:r>
-      <w:r>
-        <w:t xml:space="preserve">1000-мерного </w:t>
-      </w:r>
-      <w:r>
-        <w:t xml:space="preserve">слоя в 2-мерное пространство методом главных </w:t>
-      </w:r>
-      <w:bookmarkEnd w:id="5"/>
       <w:r>
         <w:t>компонент.</w:t>
       </w:r>
@@ -3260,10 +3248,7 @@
         <w:t xml:space="preserve">. </w:t>
       </w:r>
       <w:r>
-        <w:t xml:space="preserve">Доработка архитектуры </w:t>
-      </w:r>
-      <w:r>
-        <w:t>«</w:t>
+        <w:t>Доработка архитектуры «</w:t>
       </w:r>
       <w:proofErr w:type="spellStart"/>
       <w:proofErr w:type="gramStart"/>
@@ -3447,15 +3432,7 @@
         <w:t>0</w:t>
       </w:r>
       <w:r>
-        <w:t>). Проверка (</w:t>
-      </w:r>
-      <w:proofErr w:type="spellStart"/>
-      <w:r>
-        <w:t>валидация</w:t>
-      </w:r>
-      <w:proofErr w:type="spellEnd"/>
-      <w:r>
-        <w:t>) в каждой эпохе проводилась по 400 изображениям, которые так же выбирались случайно.</w:t>
+        <w:t>). Проверка (валидация) в каждой эпохе проводилась по 400 изображениям, которые так же выбирались случайно.</w:t>
       </w:r>
     </w:p>
     <w:p>
@@ -3465,13 +3442,12 @@
       <w:r>
         <w:rPr>
           <w:noProof/>
-          <w:lang w:eastAsia="ru-RU"/>
         </w:rPr>
         <w:drawing>
-          <wp:inline distT="0" distB="0" distL="0" distR="0" wp14:anchorId="38A0F8AA" wp14:editId="775F9F57">
-            <wp:extent cx="5940425" cy="2445385"/>
-            <wp:effectExtent l="0" t="0" r="3175" b="12065"/>
-            <wp:docPr id="26" name="Диаграмма 26"/>
+          <wp:inline distT="0" distB="0" distL="0" distR="0" wp14:anchorId="2E379BC0" wp14:editId="7FBEC5B1">
+            <wp:extent cx="5940425" cy="2479675"/>
+            <wp:effectExtent l="0" t="0" r="3175" b="15875"/>
+            <wp:docPr id="3" name="Диаграмма 3"/>
             <wp:cNvGraphicFramePr/>
             <a:graphic xmlns:a="http://schemas.openxmlformats.org/drawingml/2006/main">
               <a:graphicData uri="http://schemas.openxmlformats.org/drawingml/2006/chart">
@@ -3492,7 +3468,7 @@
           <w:szCs w:val="18"/>
         </w:rPr>
       </w:pPr>
-      <w:bookmarkStart w:id="6" w:name="_Ref469490193"/>
+      <w:bookmarkStart w:id="5" w:name="_Ref469490193"/>
       <w:r>
         <w:rPr>
           <w:i/>
@@ -3558,7 +3534,7 @@
         </w:rPr>
         <w:t xml:space="preserve">. </w:t>
       </w:r>
-      <w:bookmarkEnd w:id="6"/>
+      <w:bookmarkEnd w:id="5"/>
       <w:r>
         <w:rPr>
           <w:i/>
@@ -3621,18 +3597,13 @@
         <w:t xml:space="preserve">, каждая из которых включала в себя обучение на </w:t>
       </w:r>
       <w:r>
-        <w:t>4</w:t>
+        <w:t xml:space="preserve">10 </w:t>
       </w:r>
       <w:r>
         <w:t>000 изображений и проверка (</w:t>
       </w:r>
-      <w:proofErr w:type="spellStart"/>
-      <w:r>
-        <w:t>валидация</w:t>
-      </w:r>
-      <w:proofErr w:type="spellEnd"/>
-      <w:r>
-        <w:t>) на 1000 изображений</w:t>
+      <w:r>
+        <w:t>валидация) на 1000 изображений</w:t>
       </w:r>
       <w:r>
         <w:t xml:space="preserve">. </w:t>
@@ -3644,10 +3615,7 @@
         <w:fldChar w:fldCharType="begin"/>
       </w:r>
       <w:r>
-        <w:instrText xml:space="preserve"> REF _Ref469666193 \h </w:instrText>
-      </w:r>
-      <w:r>
-        <w:instrText xml:space="preserve"> \* MERGEFORMAT </w:instrText>
+        <w:instrText xml:space="preserve"> REF _Ref469666193 \h  \* MERGEFORMAT </w:instrText>
       </w:r>
       <w:r>
         <w:fldChar w:fldCharType="separate"/>
@@ -3681,14 +3649,13 @@
       <w:r>
         <w:rPr>
           <w:noProof/>
-          <w:lang w:eastAsia="ru-RU"/>
         </w:rPr>
         <w:lastRenderedPageBreak/>
         <w:drawing>
-          <wp:inline distT="0" distB="0" distL="0" distR="0" wp14:anchorId="452EF0FA" wp14:editId="7E8E1718">
-            <wp:extent cx="3474720" cy="2110740"/>
-            <wp:effectExtent l="0" t="0" r="11430" b="3810"/>
-            <wp:docPr id="2" name="Диаграмма 2"/>
+          <wp:inline distT="0" distB="0" distL="0" distR="0" wp14:anchorId="043AD21D" wp14:editId="5F9B4992">
+            <wp:extent cx="5654040" cy="2712084"/>
+            <wp:effectExtent l="0" t="0" r="3810" b="12700"/>
+            <wp:docPr id="7" name="Диаграмма 7"/>
             <wp:cNvGraphicFramePr/>
             <a:graphic xmlns:a="http://schemas.openxmlformats.org/drawingml/2006/main">
               <a:graphicData uri="http://schemas.openxmlformats.org/drawingml/2006/chart">
@@ -3712,7 +3679,7 @@
           <w:szCs w:val="18"/>
         </w:rPr>
       </w:pPr>
-      <w:bookmarkStart w:id="7" w:name="_Ref469666193"/>
+      <w:bookmarkStart w:id="6" w:name="_Ref469666193"/>
       <w:r>
         <w:rPr>
           <w:i/>
@@ -3769,7 +3736,7 @@
         </w:rPr>
         <w:fldChar w:fldCharType="end"/>
       </w:r>
-      <w:bookmarkEnd w:id="7"/>
+      <w:bookmarkEnd w:id="6"/>
       <w:r>
         <w:rPr>
           <w:i/>
@@ -3786,16 +3753,7 @@
           <w:sz w:val="18"/>
           <w:szCs w:val="18"/>
         </w:rPr>
-        <w:t>жение оценки ошибки по эпохам обучения</w:t>
-      </w:r>
-      <w:r>
-        <w:rPr>
-          <w:i/>
-          <w:color w:val="44546A" w:themeColor="text2"/>
-          <w:sz w:val="18"/>
-          <w:szCs w:val="18"/>
-        </w:rPr>
-        <w:t xml:space="preserve"> всей сети</w:t>
+        <w:t>жение оценки ошибки по эпохам обучения всей сети</w:t>
       </w:r>
     </w:p>
     <w:p>
@@ -3834,15 +3792,7 @@
       </w:r>
       <w:proofErr w:type="spellEnd"/>
       <w:r>
-        <w:t xml:space="preserve"> и проведения </w:t>
-      </w:r>
-      <w:proofErr w:type="spellStart"/>
-      <w:r>
-        <w:t>валидации</w:t>
-      </w:r>
-      <w:proofErr w:type="spellEnd"/>
-      <w:r>
-        <w:t xml:space="preserve"> становится понятно, что НС получила способность различать сгенерированные искусственно изображения двух разных типов ЛА</w:t>
+        <w:t xml:space="preserve"> и проведения валидации становится понятно, что НС получила способность различать сгенерированные искусственно изображения двух разных типов ЛА</w:t>
       </w:r>
       <w:r>
         <w:t>.</w:t>
@@ -3968,7 +3918,7 @@
           <w:lang w:eastAsia="ru-RU"/>
         </w:rPr>
         <w:drawing>
-          <wp:inline distT="0" distB="0" distL="0" distR="0" wp14:anchorId="0958AB40" wp14:editId="29AE7976">
+          <wp:inline distT="0" distB="0" distL="0" distR="0" wp14:anchorId="3EAEA3F8" wp14:editId="4CD541FA">
             <wp:extent cx="1371600" cy="1253066"/>
             <wp:effectExtent l="0" t="0" r="0" b="4445"/>
             <wp:docPr id="27" name="Рисунок 27" descr="C:\GitHub\AircraftsRecognition\images\realImages\f16real\4.jpg"/>
@@ -4040,7 +3990,7 @@
           <w:lang w:eastAsia="ru-RU"/>
         </w:rPr>
         <w:drawing>
-          <wp:inline distT="0" distB="0" distL="0" distR="0">
+          <wp:inline distT="0" distB="0" distL="0" distR="0" wp14:anchorId="2C50F3CE" wp14:editId="38A5F376">
             <wp:extent cx="1238250" cy="1247775"/>
             <wp:effectExtent l="0" t="0" r="0" b="9525"/>
             <wp:docPr id="28" name="Рисунок 28" descr="C:\Users\semen\AppData\Local\Microsoft\Windows\INetCache\Content.Word\31.jpg"/>
@@ -4111,7 +4061,7 @@
           <w:szCs w:val="18"/>
           <w:lang w:eastAsia="ru-RU"/>
         </w:rPr>
-        <w:pict>
+        <w:pict w14:anchorId="5179D699">
           <v:shapetype id="_x0000_t75" coordsize="21600,21600" o:spt="75" o:preferrelative="t" path="m@4@5l@4@11@9@11@9@5xe" filled="f" stroked="f">
             <v:stroke joinstyle="miter"/>
             <v:formulas>
@@ -4131,7 +4081,7 @@
             <v:path o:extrusionok="f" gradientshapeok="t" o:connecttype="rect"/>
             <o:lock v:ext="edit" aspectratio="t"/>
           </v:shapetype>
-          <v:shape id="_x0000_i1025" type="#_x0000_t75" style="width:96pt;height:99.6pt">
+          <v:shape id="_x0000_i1025" type="#_x0000_t75" style="width:96pt;height:99.75pt">
             <v:imagedata r:id="rId22" o:title="9" cropleft="10803f" cropright="8642f"/>
           </v:shape>
         </w:pict>
@@ -4156,8 +4106,8 @@
           <w:szCs w:val="18"/>
           <w:lang w:eastAsia="ru-RU"/>
         </w:rPr>
-        <w:pict>
-          <v:shape id="_x0000_i1026" type="#_x0000_t75" style="width:93.6pt;height:98.4pt">
+        <w:pict w14:anchorId="4A2A9887">
+          <v:shape id="_x0000_i1026" type="#_x0000_t75" style="width:93.75pt;height:98.25pt">
             <v:imagedata r:id="rId23" o:title="6"/>
           </v:shape>
         </w:pict>
@@ -4173,7 +4123,7 @@
           <w:szCs w:val="18"/>
         </w:rPr>
       </w:pPr>
-      <w:bookmarkStart w:id="8" w:name="_Ref469492729"/>
+      <w:bookmarkStart w:id="7" w:name="_Ref469492729"/>
       <w:r>
         <w:rPr>
           <w:i/>
@@ -4230,7 +4180,7 @@
         </w:rPr>
         <w:fldChar w:fldCharType="end"/>
       </w:r>
-      <w:bookmarkEnd w:id="8"/>
+      <w:bookmarkEnd w:id="7"/>
       <w:r>
         <w:rPr>
           <w:i/>
@@ -4346,14 +4296,31 @@
             <w:tcW w:w="1418" w:type="dxa"/>
           </w:tcPr>
           <w:p>
+            <w:pPr>
+              <w:rPr>
+                <w:lang w:val="en-US"/>
+              </w:rPr>
+            </w:pPr>
             <w:r>
               <w:t>0.</w:t>
             </w:r>
             <w:r>
-              <w:t>80</w:t>
+              <w:rPr>
+                <w:lang w:val="en-US"/>
+              </w:rPr>
+              <w:t>9</w:t>
             </w:r>
             <w:r>
-              <w:t>1</w:t>
+              <w:rPr>
+                <w:lang w:val="en-US"/>
+              </w:rPr>
+              <w:t>4</w:t>
+            </w:r>
+            <w:r>
+              <w:rPr>
+                <w:lang w:val="en-US"/>
+              </w:rPr>
+              <w:t>5</w:t>
             </w:r>
           </w:p>
         </w:tc>
@@ -4362,11 +4329,25 @@
             <w:tcW w:w="1150" w:type="dxa"/>
           </w:tcPr>
           <w:p>
+            <w:pPr>
+              <w:rPr>
+                <w:lang w:val="en-US"/>
+              </w:rPr>
+            </w:pPr>
             <w:r>
-              <w:t>0.19</w:t>
+              <w:t>0.</w:t>
             </w:r>
             <w:r>
-              <w:t>9</w:t>
+              <w:rPr>
+                <w:lang w:val="en-US"/>
+              </w:rPr>
+              <w:t>0</w:t>
+            </w:r>
+            <w:r>
+              <w:rPr>
+                <w:lang w:val="en-US"/>
+              </w:rPr>
+              <w:t>55</w:t>
             </w:r>
           </w:p>
         </w:tc>
@@ -4398,14 +4379,19 @@
             <w:tcW w:w="1418" w:type="dxa"/>
           </w:tcPr>
           <w:p>
+            <w:pPr>
+              <w:rPr>
+                <w:lang w:val="en-US"/>
+              </w:rPr>
+            </w:pPr>
             <w:r>
               <w:t>0.</w:t>
             </w:r>
             <w:r>
-              <w:t>22</w:t>
+              <w:t>0</w:t>
             </w:r>
             <w:r>
-              <w:t>2</w:t>
+              <w:t>71</w:t>
             </w:r>
           </w:p>
         </w:tc>
@@ -4414,11 +4400,16 @@
             <w:tcW w:w="1150" w:type="dxa"/>
           </w:tcPr>
           <w:p>
+            <w:pPr>
+              <w:rPr>
+                <w:lang w:val="en-US"/>
+              </w:rPr>
+            </w:pPr>
             <w:r>
-              <w:t>0.77</w:t>
+              <w:t>0.</w:t>
             </w:r>
             <w:r>
-              <w:t>8</w:t>
+              <w:t>929</w:t>
             </w:r>
           </w:p>
         </w:tc>
@@ -4428,7 +4419,7 @@
       <w:pPr>
         <w:pStyle w:val="ac"/>
       </w:pPr>
-      <w:bookmarkStart w:id="9" w:name="_Ref469563934"/>
+      <w:bookmarkStart w:id="8" w:name="_Ref469563934"/>
       <w:r>
         <w:t xml:space="preserve">Таблица </w:t>
       </w:r>
@@ -4453,7 +4444,7 @@
         </w:rPr>
         <w:fldChar w:fldCharType="end"/>
       </w:r>
-      <w:bookmarkEnd w:id="9"/>
+      <w:bookmarkEnd w:id="8"/>
       <w:r>
         <w:t xml:space="preserve">. </w:t>
       </w:r>
@@ -4515,7 +4506,12 @@
         <w:jc w:val="both"/>
       </w:pPr>
       <w:r>
-        <w:t>Для проведения обучения использовался домашний компьютер в конфигурации: Процессор</w:t>
+        <w:t>Для проведения обучения испол</w:t>
+      </w:r>
+      <w:bookmarkStart w:id="9" w:name="_GoBack"/>
+      <w:bookmarkEnd w:id="9"/>
+      <w:r>
+        <w:t>ьзовался домашний компьютер в конфигурации: Процессор</w:t>
       </w:r>
       <w:r>
         <w:t>:</w:t>
@@ -4616,7 +4612,11 @@
         <w:t>ло бы</w:t>
       </w:r>
       <w:r>
-        <w:t xml:space="preserve"> снизить это время на порядок, к сожалению</w:t>
+        <w:t xml:space="preserve"> снизить это </w:t>
+      </w:r>
+      <w:r>
+        <w:lastRenderedPageBreak/>
+        <w:t>время на порядок, к сожалению</w:t>
       </w:r>
       <w:r>
         <w:t>,</w:t>
@@ -4631,20 +4631,11 @@
         <w:jc w:val="both"/>
       </w:pPr>
       <w:r>
-        <w:lastRenderedPageBreak/>
-        <w:t>Заметим</w:t>
-      </w:r>
-      <w:r>
-        <w:t>, что хоть обучение НС является задачей ресурсоемкой, решение задачи классификации для изображений задача очень простая, решается очень быстро. На домашнем компьютере мне удалось добиться скорости 0.3 секунды для классификации одн</w:t>
-      </w:r>
-      <w:r>
-        <w:t xml:space="preserve">ого изображения. Так же мы </w:t>
-      </w:r>
-      <w:proofErr w:type="gramStart"/>
-      <w:r>
-        <w:t>знаем</w:t>
-      </w:r>
-      <w:proofErr w:type="gramEnd"/>
+        <w:t>Заметим, что хоть обучение НС является задачей ресурсоемкой, решение задачи классификации для изображений задача очень простая, решается очень быстро. На домашнем компьютере мне удалось добиться скорости 0.3 секунды для классификации одного изображения. Так же мы знаем</w:t>
+      </w:r>
+      <w:r>
+        <w:t>,</w:t>
+      </w:r>
       <w:r>
         <w:t xml:space="preserve"> что сети подобные «</w:t>
       </w:r>
@@ -4765,11 +4756,11 @@
         <w:t>Результаты,</w:t>
       </w:r>
       <w:r>
-        <w:t xml:space="preserve"> полученные в данной </w:t>
+        <w:t xml:space="preserve"> полученные </w:t>
       </w:r>
       <w:proofErr w:type="gramStart"/>
       <w:r>
-        <w:t>работе</w:t>
+        <w:t>в данной работе</w:t>
       </w:r>
       <w:proofErr w:type="gramEnd"/>
       <w:r>
@@ -4802,10 +4793,19 @@
       </w:r>
       <w:proofErr w:type="spellEnd"/>
       <w:r>
-        <w:t xml:space="preserve"> результат мы разом можем улучшить вероятность правильной классификации с 0.8 до 0.</w:t>
-      </w:r>
-      <w:r>
-        <w:t>94</w:t>
+        <w:t xml:space="preserve"> результат мы разом можем улучшить вероятность правильной классификации с 0.</w:t>
+      </w:r>
+      <w:r>
+        <w:t>9</w:t>
+      </w:r>
+      <w:r>
+        <w:t xml:space="preserve"> до 0.</w:t>
+      </w:r>
+      <w:r>
+        <w:t>9</w:t>
+      </w:r>
+      <w:r>
+        <w:t>8</w:t>
       </w:r>
       <w:r>
         <w:t>, используя два изображения</w:t>
@@ -5591,16 +5591,15 @@
       </w:pPr>
       <w:bookmarkStart w:id="16" w:name="_Ref468964658"/>
       <w:r>
+        <w:lastRenderedPageBreak/>
         <w:t xml:space="preserve">Библиотека низкого уровня для работы с НС - </w:t>
       </w:r>
-      <w:proofErr w:type="spellStart"/>
       <w:r>
         <w:rPr>
           <w:lang w:val="en-US"/>
         </w:rPr>
         <w:t>Theano</w:t>
       </w:r>
-      <w:proofErr w:type="spellEnd"/>
       <w:r>
         <w:t xml:space="preserve">. </w:t>
       </w:r>
@@ -5701,7 +5700,6 @@
       </w:pPr>
       <w:bookmarkStart w:id="18" w:name="_Ref468285707"/>
       <w:r>
-        <w:lastRenderedPageBreak/>
         <w:t xml:space="preserve">Соревнование по классификации изображений </w:t>
       </w:r>
       <w:proofErr w:type="spellStart"/>
@@ -5875,14 +5873,12 @@
       <w:r>
         <w:t xml:space="preserve"> нейронной сети </w:t>
       </w:r>
-      <w:proofErr w:type="spellStart"/>
       <w:r>
         <w:rPr>
           <w:lang w:val="en-US"/>
         </w:rPr>
         <w:t>Resnet</w:t>
       </w:r>
-      <w:proofErr w:type="spellEnd"/>
       <w:r>
         <w:t>34</w:t>
       </w:r>
@@ -6057,7 +6053,6 @@
           </w:rPr>
           <w:t>://</w:t>
         </w:r>
-        <w:proofErr w:type="spellStart"/>
         <w:r>
           <w:rPr>
             <w:rStyle w:val="a3"/>
@@ -6065,7 +6060,6 @@
           </w:rPr>
           <w:t>cs</w:t>
         </w:r>
-        <w:proofErr w:type="spellEnd"/>
         <w:r>
           <w:rPr>
             <w:rStyle w:val="a3"/>
@@ -6419,7 +6413,6 @@
           </w:rPr>
           <w:t>-</w:t>
         </w:r>
-        <w:proofErr w:type="spellStart"/>
         <w:r>
           <w:rPr>
             <w:rStyle w:val="a3"/>
@@ -6427,7 +6420,6 @@
           </w:rPr>
           <w:t>convnet</w:t>
         </w:r>
-        <w:proofErr w:type="spellEnd"/>
         <w:r>
           <w:rPr>
             <w:rStyle w:val="a3"/>
@@ -6521,7 +6513,7 @@
 </file>
 
 <file path=word/numbering.xml><?xml version="1.0" encoding="utf-8"?>
-<w:numbering xmlns:wpc="http://schemas.microsoft.com/office/word/2010/wordprocessingCanvas" xmlns:mc="http://schemas.openxmlformats.org/markup-compatibility/2006" xmlns:o="urn:schemas-microsoft-com:office:office" xmlns:r="http://schemas.openxmlformats.org/officeDocument/2006/relationships" xmlns:m="http://schemas.openxmlformats.org/officeDocument/2006/math" xmlns:v="urn:schemas-microsoft-com:vml" xmlns:wp14="http://schemas.microsoft.com/office/word/2010/wordprocessingDrawing" xmlns:wp="http://schemas.openxmlformats.org/drawingml/2006/wordprocessingDrawing" xmlns:w10="urn:schemas-microsoft-com:office:word" xmlns:w="http://schemas.openxmlformats.org/wordprocessingml/2006/main" xmlns:w14="http://schemas.microsoft.com/office/word/2010/wordml" xmlns:w15="http://schemas.microsoft.com/office/word/2012/wordml" xmlns:wpg="http://schemas.microsoft.com/office/word/2010/wordprocessingGroup" xmlns:wpi="http://schemas.microsoft.com/office/word/2010/wordprocessingInk" xmlns:wne="http://schemas.microsoft.com/office/word/2006/wordml" xmlns:wps="http://schemas.microsoft.com/office/word/2010/wordprocessingShape" mc:Ignorable="w14 w15 wp14">
+<w:numbering xmlns:wpc="http://schemas.microsoft.com/office/word/2010/wordprocessingCanvas" xmlns:cx="http://schemas.microsoft.com/office/drawing/2014/chartex" xmlns:cx1="http://schemas.microsoft.com/office/drawing/2015/9/8/chartex" xmlns:cx2="http://schemas.microsoft.com/office/drawing/2015/10/21/chartex" xmlns:cx3="http://schemas.microsoft.com/office/drawing/2016/5/9/chartex" xmlns:cx4="http://schemas.microsoft.com/office/drawing/2016/5/10/chartex" xmlns:cx5="http://schemas.microsoft.com/office/drawing/2016/5/11/chartex" xmlns:cx6="http://schemas.microsoft.com/office/drawing/2016/5/12/chartex" xmlns:cx7="http://schemas.microsoft.com/office/drawing/2016/5/13/chartex" xmlns:cx8="http://schemas.microsoft.com/office/drawing/2016/5/14/chartex" xmlns:mc="http://schemas.openxmlformats.org/markup-compatibility/2006" xmlns:aink="http://schemas.microsoft.com/office/drawing/2016/ink" xmlns:am3d="http://schemas.microsoft.com/office/drawing/2017/model3d" xmlns:o="urn:schemas-microsoft-com:office:office" xmlns:r="http://schemas.openxmlformats.org/officeDocument/2006/relationships" xmlns:m="http://schemas.openxmlformats.org/officeDocument/2006/math" xmlns:v="urn:schemas-microsoft-com:vml" xmlns:wp14="http://schemas.microsoft.com/office/word/2010/wordprocessingDrawing" xmlns:wp="http://schemas.openxmlformats.org/drawingml/2006/wordprocessingDrawing" xmlns:w10="urn:schemas-microsoft-com:office:word" xmlns:w="http://schemas.openxmlformats.org/wordprocessingml/2006/main" xmlns:w14="http://schemas.microsoft.com/office/word/2010/wordml" xmlns:w15="http://schemas.microsoft.com/office/word/2012/wordml" xmlns:w16cid="http://schemas.microsoft.com/office/word/2016/wordml/cid" xmlns:w16se="http://schemas.microsoft.com/office/word/2015/wordml/symex" xmlns:wpg="http://schemas.microsoft.com/office/word/2010/wordprocessingGroup" xmlns:wpi="http://schemas.microsoft.com/office/word/2010/wordprocessingInk" xmlns:wne="http://schemas.microsoft.com/office/word/2006/wordml" xmlns:wps="http://schemas.microsoft.com/office/word/2010/wordprocessingShape" mc:Ignorable="w14 w15 w16se w16cid wp14">
   <w:abstractNum w:abstractNumId="0" w15:restartNumberingAfterBreak="0">
     <w:nsid w:val="04793F4F"/>
     <w:multiLevelType w:val="hybridMultilevel"/>
@@ -7129,7 +7121,7 @@
 </file>
 
 <file path=word/styles.xml><?xml version="1.0" encoding="utf-8"?>
-<w:styles xmlns:mc="http://schemas.openxmlformats.org/markup-compatibility/2006" xmlns:r="http://schemas.openxmlformats.org/officeDocument/2006/relationships" xmlns:w="http://schemas.openxmlformats.org/wordprocessingml/2006/main" xmlns:w14="http://schemas.microsoft.com/office/word/2010/wordml" xmlns:w15="http://schemas.microsoft.com/office/word/2012/wordml" mc:Ignorable="w14 w15">
+<w:styles xmlns:mc="http://schemas.openxmlformats.org/markup-compatibility/2006" xmlns:r="http://schemas.openxmlformats.org/officeDocument/2006/relationships" xmlns:w="http://schemas.openxmlformats.org/wordprocessingml/2006/main" xmlns:w14="http://schemas.microsoft.com/office/word/2010/wordml" xmlns:w15="http://schemas.microsoft.com/office/word/2012/wordml" xmlns:w16cid="http://schemas.microsoft.com/office/word/2016/wordml/cid" xmlns:w16se="http://schemas.microsoft.com/office/word/2015/wordml/symex" mc:Ignorable="w14 w15 w16se w16cid">
   <w:docDefaults>
     <w:rPrDefault>
       <w:rPr>
@@ -7145,7 +7137,7 @@
       </w:pPr>
     </w:pPrDefault>
   </w:docDefaults>
-  <w:latentStyles w:defLockedState="0" w:defUIPriority="99" w:defSemiHidden="0" w:defUnhideWhenUsed="0" w:defQFormat="0" w:count="371">
+  <w:latentStyles w:defLockedState="0" w:defUIPriority="99" w:defSemiHidden="0" w:defUnhideWhenUsed="0" w:defQFormat="0" w:count="377">
     <w:lsdException w:name="Normal" w:uiPriority="0" w:qFormat="1"/>
     <w:lsdException w:name="heading 1" w:uiPriority="9" w:qFormat="1"/>
     <w:lsdException w:name="heading 2" w:semiHidden="1" w:uiPriority="9" w:unhideWhenUsed="1" w:qFormat="1"/>
@@ -7517,6 +7509,12 @@
     <w:lsdException w:name="List Table 5 Dark Accent 6" w:uiPriority="50"/>
     <w:lsdException w:name="List Table 6 Colorful Accent 6" w:uiPriority="51"/>
     <w:lsdException w:name="List Table 7 Colorful Accent 6" w:uiPriority="52"/>
+    <w:lsdException w:name="Mention" w:semiHidden="1" w:unhideWhenUsed="1"/>
+    <w:lsdException w:name="Smart Hyperlink" w:semiHidden="1" w:unhideWhenUsed="1"/>
+    <w:lsdException w:name="Hashtag" w:semiHidden="1" w:unhideWhenUsed="1"/>
+    <w:lsdException w:name="Unresolved Mention" w:semiHidden="1" w:unhideWhenUsed="1"/>
+    <w:lsdException w:name="Smart Link" w:semiHidden="1" w:unhideWhenUsed="1"/>
+    <w:lsdException w:name="Smart Link Error" w:semiHidden="1" w:unhideWhenUsed="1"/>
   </w:latentStyles>
   <w:style w:type="paragraph" w:default="1" w:styleId="a">
     <w:name w:val="Normal"/>
@@ -7814,7 +7812,7 @@
 </file>
 
 <file path=word/charts/chart1.xml><?xml version="1.0" encoding="utf-8"?>
-<c:chartSpace xmlns:c="http://schemas.openxmlformats.org/drawingml/2006/chart" xmlns:a="http://schemas.openxmlformats.org/drawingml/2006/main" xmlns:r="http://schemas.openxmlformats.org/officeDocument/2006/relationships">
+<c:chartSpace xmlns:c="http://schemas.openxmlformats.org/drawingml/2006/chart" xmlns:a="http://schemas.openxmlformats.org/drawingml/2006/main" xmlns:r="http://schemas.openxmlformats.org/officeDocument/2006/relationships" xmlns:c16r2="http://schemas.microsoft.com/office/drawing/2015/06/chart">
   <c:date1904 val="0"/>
   <c:lang val="ru-RU"/>
   <c:roundedCorners val="0"/>
@@ -7829,7 +7827,17 @@
   <c:chart>
     <c:autoTitleDeleted val="1"/>
     <c:plotArea>
-      <c:layout/>
+      <c:layout>
+        <c:manualLayout>
+          <c:layoutTarget val="inner"/>
+          <c:xMode val="edge"/>
+          <c:yMode val="edge"/>
+          <c:x val="0.21022233257721459"/>
+          <c:y val="2.0386154774621277E-2"/>
+          <c:w val="0.77251105771051731"/>
+          <c:h val="0.62564045691471659"/>
+        </c:manualLayout>
+      </c:layout>
       <c:lineChart>
         <c:grouping val="standard"/>
         <c:varyColors val="0"/>
@@ -7837,7 +7845,7 @@
           <c:idx val="0"/>
           <c:order val="0"/>
           <c:spPr>
-            <a:ln w="12700" cap="rnd">
+            <a:ln w="28575" cap="rnd">
               <a:solidFill>
                 <a:schemeClr val="accent1"/>
               </a:solidFill>
@@ -7862,257 +7870,127 @@
           </c:marker>
           <c:val>
             <c:numRef>
-              <c:f>Лист1!$B$2:$B$82</c:f>
+              <c:f>Лист1!$D$10:$D$45</c:f>
               <c:numCache>
                 <c:formatCode>General</c:formatCode>
-                <c:ptCount val="81"/>
+                <c:ptCount val="36"/>
                 <c:pt idx="0">
-                  <c:v>0.40360000000000018</c:v>
+                  <c:v>0.46156965974059905</c:v>
                 </c:pt>
                 <c:pt idx="1">
-                  <c:v>0.29659073148417758</c:v>
+                  <c:v>0.42187944117144233</c:v>
                 </c:pt>
                 <c:pt idx="2">
-                  <c:v>0.27213807052660799</c:v>
+                  <c:v>0.38647108369807948</c:v>
                 </c:pt>
                 <c:pt idx="3">
-                  <c:v>0.25118383061657279</c:v>
+                  <c:v>0.34979421191220211</c:v>
                 </c:pt>
                 <c:pt idx="4">
-                  <c:v>0.24193161432802648</c:v>
+                  <c:v>0.31793179303401259</c:v>
                 </c:pt>
                 <c:pt idx="5">
-                  <c:v>0.23387298239020646</c:v>
+                  <c:v>0.29599696394160652</c:v>
                 </c:pt>
                 <c:pt idx="6">
-                  <c:v>0.22588701649892326</c:v>
+                  <c:v>0.27053016014842984</c:v>
                 </c:pt>
                 <c:pt idx="7">
-                  <c:v>0.21482416512809252</c:v>
+                  <c:v>0.24489651799465539</c:v>
                 </c:pt>
                 <c:pt idx="8">
-                  <c:v>0.20982149811213505</c:v>
+                  <c:v>0.23488352405273463</c:v>
                 </c:pt>
                 <c:pt idx="9">
-                  <c:v>0.20066586076789064</c:v>
+                  <c:v>0.21569888822158656</c:v>
                 </c:pt>
                 <c:pt idx="10">
-                  <c:v>0.20184786262173574</c:v>
+                  <c:v>0.19996861922263509</c:v>
                 </c:pt>
                 <c:pt idx="11">
-                  <c:v>0.19434770212133431</c:v>
+                  <c:v>0.18193528323661268</c:v>
                 </c:pt>
                 <c:pt idx="12">
-                  <c:v>0.19167146296835499</c:v>
+                  <c:v>0.17525642825298191</c:v>
                 </c:pt>
                 <c:pt idx="13">
-                  <c:v>0.19038287043442362</c:v>
+                  <c:v>0.15860315836233388</c:v>
                 </c:pt>
                 <c:pt idx="14">
-                  <c:v>0.18770808873446207</c:v>
+                  <c:v>0.14625884372280376</c:v>
                 </c:pt>
                 <c:pt idx="15">
-                  <c:v>0.18297230527068301</c:v>
+                  <c:v>0.1465179532894125</c:v>
                 </c:pt>
                 <c:pt idx="16">
-                  <c:v>0.18132741239681507</c:v>
+                  <c:v>0.13508499862389881</c:v>
                 </c:pt>
                 <c:pt idx="17">
-                  <c:v>0.17495038896078466</c:v>
+                  <c:v>0.12207357821433389</c:v>
                 </c:pt>
                 <c:pt idx="18">
-                  <c:v>0.17110214251308156</c:v>
+                  <c:v>0.10920551273974977</c:v>
                 </c:pt>
                 <c:pt idx="19">
-                  <c:v>0.16978666327522721</c:v>
+                  <c:v>0.11521006262521798</c:v>
                 </c:pt>
                 <c:pt idx="20">
-                  <c:v>0.1676803942579512</c:v>
+                  <c:v>0.10182322005640725</c:v>
                 </c:pt>
                 <c:pt idx="21">
-                  <c:v>0.16464175447023074</c:v>
+                  <c:v>0.10758706836786394</c:v>
                 </c:pt>
                 <c:pt idx="22">
-                  <c:v>0.16149077263148889</c:v>
+                  <c:v>8.64492023935578E-2</c:v>
                 </c:pt>
                 <c:pt idx="23">
-                  <c:v>0.16770880201078561</c:v>
+                  <c:v>9.4362203978366213E-2</c:v>
                 </c:pt>
                 <c:pt idx="24">
-                  <c:v>0.15948829574251325</c:v>
+                  <c:v>9.0283167401240025E-2</c:v>
                 </c:pt>
                 <c:pt idx="25">
-                  <c:v>0.16325262785189618</c:v>
+                  <c:v>7.7173269960326085E-2</c:v>
                 </c:pt>
                 <c:pt idx="26">
-                  <c:v>0.161135949266172</c:v>
+                  <c:v>8.7997383422318512E-2</c:v>
                 </c:pt>
                 <c:pt idx="27">
-                  <c:v>0.1599330709125594</c:v>
+                  <c:v>7.3523722447292564E-2</c:v>
                 </c:pt>
                 <c:pt idx="28">
-                  <c:v>0.15309936800949206</c:v>
+                  <c:v>7.1123526470339385E-2</c:v>
                 </c:pt>
                 <c:pt idx="29">
-                  <c:v>0.15062070110140927</c:v>
+                  <c:v>7.1170771856165604E-2</c:v>
                 </c:pt>
                 <c:pt idx="30">
-                  <c:v>0.14895335044061575</c:v>
+                  <c:v>7.6041911445804397E-2</c:v>
                 </c:pt>
                 <c:pt idx="31">
-                  <c:v>0.15261396109731631</c:v>
+                  <c:v>6.1515638888734181E-2</c:v>
                 </c:pt>
                 <c:pt idx="32">
-                  <c:v>0.14795949675951278</c:v>
+                  <c:v>6.8172675401761265E-2</c:v>
                 </c:pt>
                 <c:pt idx="33">
-                  <c:v>0.15275720062242817</c:v>
+                  <c:v>5.8795576820477716E-2</c:v>
                 </c:pt>
                 <c:pt idx="34">
-                  <c:v>0.14774456210075021</c:v>
+                  <c:v>5.6768559012200931E-2</c:v>
                 </c:pt>
                 <c:pt idx="35">
-                  <c:v>0.14810928835341763</c:v>
-                </c:pt>
-                <c:pt idx="36">
-                  <c:v>0.14622927980943423</c:v>
-                </c:pt>
-                <c:pt idx="37">
-                  <c:v>0.1479426090384954</c:v>
-                </c:pt>
-                <c:pt idx="38">
-                  <c:v>0.14689750243243807</c:v>
-                </c:pt>
-                <c:pt idx="39">
-                  <c:v>0.13652232426041336</c:v>
-                </c:pt>
-                <c:pt idx="40">
-                  <c:v>0.14142556273798179</c:v>
-                </c:pt>
-                <c:pt idx="41">
-                  <c:v>0.13366581781239303</c:v>
-                </c:pt>
-                <c:pt idx="42">
-                  <c:v>0.13696179041643317</c:v>
-                </c:pt>
-                <c:pt idx="43">
-                  <c:v>0.14030227298392689</c:v>
-                </c:pt>
-                <c:pt idx="44">
-                  <c:v>0.1371661410532162</c:v>
-                </c:pt>
-                <c:pt idx="45">
-                  <c:v>0.13000234581220393</c:v>
-                </c:pt>
-                <c:pt idx="46">
-                  <c:v>0.13419990746103516</c:v>
-                </c:pt>
-                <c:pt idx="47">
-                  <c:v>0.13609790928711041</c:v>
-                </c:pt>
-                <c:pt idx="48">
-                  <c:v>0.13515549236261692</c:v>
-                </c:pt>
-                <c:pt idx="49">
-                  <c:v>0.13015185078770325</c:v>
-                </c:pt>
-                <c:pt idx="50">
-                  <c:v>0.13090622741327543</c:v>
-                </c:pt>
-                <c:pt idx="51">
-                  <c:v>0.13112790998652873</c:v>
-                </c:pt>
-                <c:pt idx="52">
-                  <c:v>0.13102622767004754</c:v>
-                </c:pt>
-                <c:pt idx="53">
-                  <c:v>0.12562054789185306</c:v>
-                </c:pt>
-                <c:pt idx="54">
-                  <c:v>0.12710027348934305</c:v>
-                </c:pt>
-                <c:pt idx="55">
-                  <c:v>0.12961484011482158</c:v>
-                </c:pt>
-                <c:pt idx="56">
-                  <c:v>0.12282371387438387</c:v>
-                </c:pt>
-                <c:pt idx="57">
-                  <c:v>0.1198663891754152</c:v>
-                </c:pt>
-                <c:pt idx="58">
-                  <c:v>0.12404238676096696</c:v>
-                </c:pt>
-                <c:pt idx="59">
-                  <c:v>0.12267125191187442</c:v>
-                </c:pt>
-                <c:pt idx="60">
-                  <c:v>0.12525255279972608</c:v>
-                </c:pt>
-                <c:pt idx="61">
-                  <c:v>0.12269587897574452</c:v>
-                </c:pt>
-                <c:pt idx="62">
-                  <c:v>0.11992083998234207</c:v>
-                </c:pt>
-                <c:pt idx="63">
-                  <c:v>0.1201870640755866</c:v>
-                </c:pt>
-                <c:pt idx="64">
-                  <c:v>0.11809419704811827</c:v>
-                </c:pt>
-                <c:pt idx="65">
-                  <c:v>0.11426190114318083</c:v>
-                </c:pt>
-                <c:pt idx="66">
-                  <c:v>0.12285985405143604</c:v>
-                </c:pt>
-                <c:pt idx="67">
-                  <c:v>0.11251774798310082</c:v>
-                </c:pt>
-                <c:pt idx="68">
-                  <c:v>0.11525528880872152</c:v>
-                </c:pt>
-                <c:pt idx="69">
-                  <c:v>0.11109219526258013</c:v>
-                </c:pt>
-                <c:pt idx="70">
-                  <c:v>0.11534819820333414</c:v>
-                </c:pt>
-                <c:pt idx="71">
-                  <c:v>0.11482303992702339</c:v>
-                </c:pt>
-                <c:pt idx="72">
-                  <c:v>0.11676647352805711</c:v>
-                </c:pt>
-                <c:pt idx="73">
-                  <c:v>0.11257826230421403</c:v>
-                </c:pt>
-                <c:pt idx="74">
-                  <c:v>0.11156817920206721</c:v>
-                </c:pt>
-                <c:pt idx="75">
-                  <c:v>0.11509600629958325</c:v>
-                </c:pt>
-                <c:pt idx="76">
-                  <c:v>0.11349153432294273</c:v>
-                </c:pt>
-                <c:pt idx="77">
-                  <c:v>0.11519456219490437</c:v>
-                </c:pt>
-                <c:pt idx="78">
-                  <c:v>0.11498489661226996</c:v>
-                </c:pt>
-                <c:pt idx="79">
-                  <c:v>0.10953235165023234</c:v>
-                </c:pt>
-                <c:pt idx="80">
-                  <c:v>0.1133767483915763</c:v>
+                  <c:v>6.5077339903068437E-2</c:v>
                 </c:pt>
               </c:numCache>
             </c:numRef>
           </c:val>
           <c:smooth val="0"/>
+          <c:extLst>
+            <c:ext xmlns:c16="http://schemas.microsoft.com/office/drawing/2014/chart" uri="{C3380CC4-5D6E-409C-BE32-E72D297353CC}">
+              <c16:uniqueId val="{00000000-27E3-48CB-8B99-8115BFD1F9DB}"/>
+            </c:ext>
+          </c:extLst>
         </c:ser>
         <c:dLbls>
           <c:showLegendKey val="0"/>
@@ -8124,16 +8002,42 @@
         </c:dLbls>
         <c:marker val="1"/>
         <c:smooth val="0"/>
-        <c:axId val="66771136"/>
-        <c:axId val="66776032"/>
+        <c:axId val="35302400"/>
+        <c:axId val="35976256"/>
       </c:lineChart>
       <c:catAx>
-        <c:axId val="66771136"/>
+        <c:axId val="35302400"/>
         <c:scaling>
           <c:orientation val="minMax"/>
         </c:scaling>
         <c:delete val="0"/>
         <c:axPos val="b"/>
+        <c:title>
+          <c:tx>
+            <c:rich>
+              <a:bodyPr/>
+              <a:lstStyle/>
+              <a:p>
+                <a:pPr>
+                  <a:defRPr/>
+                </a:pPr>
+                <a:r>
+                  <a:rPr lang="ru-RU"/>
+                  <a:t>Номер эпохи обучения последнего слоя НС</a:t>
+                </a:r>
+              </a:p>
+            </c:rich>
+          </c:tx>
+          <c:layout>
+            <c:manualLayout>
+              <c:xMode val="edge"/>
+              <c:yMode val="edge"/>
+              <c:x val="0.38240131748237349"/>
+              <c:y val="0.88600674813724822"/>
+            </c:manualLayout>
+          </c:layout>
+          <c:overlay val="0"/>
+        </c:title>
         <c:majorTickMark val="none"/>
         <c:minorTickMark val="none"/>
         <c:tickLblPos val="nextTo"/>
@@ -8151,26 +8055,16 @@
           <a:effectLst/>
         </c:spPr>
         <c:txPr>
-          <a:bodyPr rot="-60000000" spcFirstLastPara="1" vertOverflow="ellipsis" vert="horz" wrap="square" anchor="ctr" anchorCtr="1"/>
+          <a:bodyPr rot="-60000000" vert="horz"/>
           <a:lstStyle/>
           <a:p>
             <a:pPr>
-              <a:defRPr sz="900" b="0" i="0" u="none" strike="noStrike" kern="1200" baseline="0">
-                <a:solidFill>
-                  <a:schemeClr val="tx1">
-                    <a:lumMod val="65000"/>
-                    <a:lumOff val="35000"/>
-                  </a:schemeClr>
-                </a:solidFill>
-                <a:latin typeface="+mn-lt"/>
-                <a:ea typeface="+mn-ea"/>
-                <a:cs typeface="+mn-cs"/>
-              </a:defRPr>
+              <a:defRPr/>
             </a:pPr>
             <a:endParaRPr lang="ru-RU"/>
           </a:p>
         </c:txPr>
-        <c:crossAx val="66776032"/>
+        <c:crossAx val="35976256"/>
         <c:crosses val="autoZero"/>
         <c:auto val="1"/>
         <c:lblAlgn val="ctr"/>
@@ -8178,7 +8072,7 @@
         <c:noMultiLvlLbl val="0"/>
       </c:catAx>
       <c:valAx>
-        <c:axId val="66776032"/>
+        <c:axId val="35976256"/>
         <c:scaling>
           <c:orientation val="minMax"/>
         </c:scaling>
@@ -8198,6 +8092,32 @@
             <a:effectLst/>
           </c:spPr>
         </c:majorGridlines>
+        <c:title>
+          <c:tx>
+            <c:rich>
+              <a:bodyPr/>
+              <a:lstStyle/>
+              <a:p>
+                <a:pPr>
+                  <a:defRPr/>
+                </a:pPr>
+                <a:r>
+                  <a:rPr lang="ru-RU"/>
+                  <a:t>Качество классификации Р</a:t>
+                </a:r>
+              </a:p>
+            </c:rich>
+          </c:tx>
+          <c:layout>
+            <c:manualLayout>
+              <c:xMode val="edge"/>
+              <c:yMode val="edge"/>
+              <c:x val="3.4313725490196081E-2"/>
+              <c:y val="0.17492083578704645"/>
+            </c:manualLayout>
+          </c:layout>
+          <c:overlay val="0"/>
+        </c:title>
         <c:numFmt formatCode="General" sourceLinked="1"/>
         <c:majorTickMark val="none"/>
         <c:minorTickMark val="none"/>
@@ -8210,26 +8130,16 @@
           <a:effectLst/>
         </c:spPr>
         <c:txPr>
-          <a:bodyPr rot="-60000000" spcFirstLastPara="1" vertOverflow="ellipsis" vert="horz" wrap="square" anchor="ctr" anchorCtr="1"/>
+          <a:bodyPr rot="-60000000" vert="horz"/>
           <a:lstStyle/>
           <a:p>
             <a:pPr>
-              <a:defRPr sz="900" b="0" i="0" u="none" strike="noStrike" kern="1200" baseline="0">
-                <a:solidFill>
-                  <a:schemeClr val="tx1">
-                    <a:lumMod val="65000"/>
-                    <a:lumOff val="35000"/>
-                  </a:schemeClr>
-                </a:solidFill>
-                <a:latin typeface="+mn-lt"/>
-                <a:ea typeface="+mn-ea"/>
-                <a:cs typeface="+mn-cs"/>
-              </a:defRPr>
+              <a:defRPr/>
             </a:pPr>
             <a:endParaRPr lang="ru-RU"/>
           </a:p>
         </c:txPr>
-        <c:crossAx val="66771136"/>
+        <c:crossAx val="35302400"/>
         <c:crosses val="autoZero"/>
         <c:crossBetween val="between"/>
       </c:valAx>
@@ -8265,19 +8175,19 @@
     <a:lstStyle/>
     <a:p>
       <a:pPr>
-        <a:defRPr/>
+        <a:defRPr sz="1400"/>
       </a:pPr>
       <a:endParaRPr lang="ru-RU"/>
     </a:p>
   </c:txPr>
-  <c:externalData r:id="rId3">
+  <c:externalData r:id="rId1">
     <c:autoUpdate val="0"/>
   </c:externalData>
 </c:chartSpace>
 </file>
 
 <file path=word/charts/chart2.xml><?xml version="1.0" encoding="utf-8"?>
-<c:chartSpace xmlns:c="http://schemas.openxmlformats.org/drawingml/2006/chart" xmlns:a="http://schemas.openxmlformats.org/drawingml/2006/main" xmlns:r="http://schemas.openxmlformats.org/officeDocument/2006/relationships">
+<c:chartSpace xmlns:c="http://schemas.openxmlformats.org/drawingml/2006/chart" xmlns:a="http://schemas.openxmlformats.org/drawingml/2006/main" xmlns:r="http://schemas.openxmlformats.org/officeDocument/2006/relationships" xmlns:c16r2="http://schemas.microsoft.com/office/drawing/2015/06/chart">
   <c:date1904 val="0"/>
   <c:lang val="ru-RU"/>
   <c:roundedCorners val="0"/>
@@ -8292,7 +8202,17 @@
   <c:chart>
     <c:autoTitleDeleted val="1"/>
     <c:plotArea>
-      <c:layout/>
+      <c:layout>
+        <c:manualLayout>
+          <c:layoutTarget val="inner"/>
+          <c:xMode val="edge"/>
+          <c:yMode val="edge"/>
+          <c:x val="0.25283956250751677"/>
+          <c:y val="7.4872716382150345E-2"/>
+          <c:w val="0.71346771512051566"/>
+          <c:h val="0.60059754786356179"/>
+        </c:manualLayout>
+      </c:layout>
       <c:lineChart>
         <c:grouping val="standard"/>
         <c:varyColors val="0"/>
@@ -8325,23 +8245,28 @@
           </c:marker>
           <c:val>
             <c:numRef>
-              <c:f>Лист1!$B$84:$B$86</c:f>
+              <c:f>Лист2!$B$3:$B$5</c:f>
               <c:numCache>
                 <c:formatCode>General</c:formatCode>
                 <c:ptCount val="3"/>
                 <c:pt idx="0">
-                  <c:v>0.11219999999999999</c:v>
+                  <c:v>5.0999999999999997E-2</c:v>
                 </c:pt>
                 <c:pt idx="1">
-                  <c:v>0.1101</c:v>
+                  <c:v>4.8000000000000001E-2</c:v>
                 </c:pt>
                 <c:pt idx="2">
-                  <c:v>0.1099</c:v>
+                  <c:v>4.7E-2</c:v>
                 </c:pt>
               </c:numCache>
             </c:numRef>
           </c:val>
           <c:smooth val="0"/>
+          <c:extLst>
+            <c:ext xmlns:c16="http://schemas.microsoft.com/office/drawing/2014/chart" uri="{C3380CC4-5D6E-409C-BE32-E72D297353CC}">
+              <c16:uniqueId val="{00000000-4465-4059-B1BC-821968B81223}"/>
+            </c:ext>
+          </c:extLst>
         </c:ser>
         <c:dLbls>
           <c:showLegendKey val="0"/>
@@ -8353,16 +8278,42 @@
         </c:dLbls>
         <c:marker val="1"/>
         <c:smooth val="0"/>
-        <c:axId val="66773856"/>
-        <c:axId val="66774400"/>
+        <c:axId val="35302912"/>
+        <c:axId val="35978560"/>
       </c:lineChart>
       <c:catAx>
-        <c:axId val="66773856"/>
+        <c:axId val="35302912"/>
         <c:scaling>
           <c:orientation val="minMax"/>
         </c:scaling>
         <c:delete val="0"/>
         <c:axPos val="b"/>
+        <c:title>
+          <c:tx>
+            <c:rich>
+              <a:bodyPr/>
+              <a:lstStyle/>
+              <a:p>
+                <a:pPr>
+                  <a:defRPr/>
+                </a:pPr>
+                <a:r>
+                  <a:rPr lang="ru-RU"/>
+                  <a:t>Эпохи дообучения все НС</a:t>
+                </a:r>
+              </a:p>
+            </c:rich>
+          </c:tx>
+          <c:layout>
+            <c:manualLayout>
+              <c:xMode val="edge"/>
+              <c:yMode val="edge"/>
+              <c:x val="0.3609155577250957"/>
+              <c:y val="0.87437741603873631"/>
+            </c:manualLayout>
+          </c:layout>
+          <c:overlay val="0"/>
+        </c:title>
         <c:majorTickMark val="none"/>
         <c:minorTickMark val="none"/>
         <c:tickLblPos val="nextTo"/>
@@ -8380,26 +8331,16 @@
           <a:effectLst/>
         </c:spPr>
         <c:txPr>
-          <a:bodyPr rot="-60000000" spcFirstLastPara="1" vertOverflow="ellipsis" vert="horz" wrap="square" anchor="ctr" anchorCtr="1"/>
+          <a:bodyPr rot="-60000000" vert="horz"/>
           <a:lstStyle/>
           <a:p>
             <a:pPr>
-              <a:defRPr sz="900" b="0" i="0" u="none" strike="noStrike" kern="1200" baseline="0">
-                <a:solidFill>
-                  <a:schemeClr val="tx1">
-                    <a:lumMod val="65000"/>
-                    <a:lumOff val="35000"/>
-                  </a:schemeClr>
-                </a:solidFill>
-                <a:latin typeface="+mn-lt"/>
-                <a:ea typeface="+mn-ea"/>
-                <a:cs typeface="+mn-cs"/>
-              </a:defRPr>
+              <a:defRPr/>
             </a:pPr>
             <a:endParaRPr lang="ru-RU"/>
           </a:p>
         </c:txPr>
-        <c:crossAx val="66774400"/>
+        <c:crossAx val="35978560"/>
         <c:crosses val="autoZero"/>
         <c:auto val="1"/>
         <c:lblAlgn val="ctr"/>
@@ -8407,7 +8348,7 @@
         <c:noMultiLvlLbl val="0"/>
       </c:catAx>
       <c:valAx>
-        <c:axId val="66774400"/>
+        <c:axId val="35978560"/>
         <c:scaling>
           <c:orientation val="minMax"/>
         </c:scaling>
@@ -8427,6 +8368,32 @@
             <a:effectLst/>
           </c:spPr>
         </c:majorGridlines>
+        <c:title>
+          <c:tx>
+            <c:rich>
+              <a:bodyPr/>
+              <a:lstStyle/>
+              <a:p>
+                <a:pPr algn="ctr" rtl="0">
+                  <a:defRPr/>
+                </a:pPr>
+                <a:r>
+                  <a:rPr lang="ru-RU"/>
+                  <a:t>Качество классификации Р</a:t>
+                </a:r>
+              </a:p>
+            </c:rich>
+          </c:tx>
+          <c:layout>
+            <c:manualLayout>
+              <c:xMode val="edge"/>
+              <c:yMode val="edge"/>
+              <c:x val="4.2836272824387504E-2"/>
+              <c:y val="7.4872680934661318E-2"/>
+            </c:manualLayout>
+          </c:layout>
+          <c:overlay val="0"/>
+        </c:title>
         <c:numFmt formatCode="General" sourceLinked="1"/>
         <c:majorTickMark val="none"/>
         <c:minorTickMark val="none"/>
@@ -8439,26 +8406,16 @@
           <a:effectLst/>
         </c:spPr>
         <c:txPr>
-          <a:bodyPr rot="-60000000" spcFirstLastPara="1" vertOverflow="ellipsis" vert="horz" wrap="square" anchor="ctr" anchorCtr="1"/>
+          <a:bodyPr rot="-60000000" vert="horz"/>
           <a:lstStyle/>
           <a:p>
             <a:pPr>
-              <a:defRPr sz="900" b="0" i="0" u="none" strike="noStrike" kern="1200" baseline="0">
-                <a:solidFill>
-                  <a:schemeClr val="tx1">
-                    <a:lumMod val="65000"/>
-                    <a:lumOff val="35000"/>
-                  </a:schemeClr>
-                </a:solidFill>
-                <a:latin typeface="+mn-lt"/>
-                <a:ea typeface="+mn-ea"/>
-                <a:cs typeface="+mn-cs"/>
-              </a:defRPr>
+              <a:defRPr/>
             </a:pPr>
             <a:endParaRPr lang="ru-RU"/>
           </a:p>
         </c:txPr>
-        <c:crossAx val="66773856"/>
+        <c:crossAx val="35302912"/>
         <c:crosses val="autoZero"/>
         <c:crossBetween val="between"/>
       </c:valAx>
@@ -8494,1101 +8451,15 @@
     <a:lstStyle/>
     <a:p>
       <a:pPr>
-        <a:defRPr/>
+        <a:defRPr sz="1400"/>
       </a:pPr>
       <a:endParaRPr lang="ru-RU"/>
     </a:p>
   </c:txPr>
-  <c:externalData r:id="rId3">
+  <c:externalData r:id="rId1">
     <c:autoUpdate val="0"/>
   </c:externalData>
 </c:chartSpace>
-</file>
-
-<file path=word/charts/colors1.xml><?xml version="1.0" encoding="utf-8"?>
-<cs:colorStyle xmlns:cs="http://schemas.microsoft.com/office/drawing/2012/chartStyle" xmlns:a="http://schemas.openxmlformats.org/drawingml/2006/main" meth="cycle" id="10">
-  <a:schemeClr val="accent1"/>
-  <a:schemeClr val="accent2"/>
-  <a:schemeClr val="accent3"/>
-  <a:schemeClr val="accent4"/>
-  <a:schemeClr val="accent5"/>
-  <a:schemeClr val="accent6"/>
-  <cs:variation/>
-  <cs:variation>
-    <a:lumMod val="60000"/>
-  </cs:variation>
-  <cs:variation>
-    <a:lumMod val="80000"/>
-    <a:lumOff val="20000"/>
-  </cs:variation>
-  <cs:variation>
-    <a:lumMod val="80000"/>
-  </cs:variation>
-  <cs:variation>
-    <a:lumMod val="60000"/>
-    <a:lumOff val="40000"/>
-  </cs:variation>
-  <cs:variation>
-    <a:lumMod val="50000"/>
-  </cs:variation>
-  <cs:variation>
-    <a:lumMod val="70000"/>
-    <a:lumOff val="30000"/>
-  </cs:variation>
-  <cs:variation>
-    <a:lumMod val="70000"/>
-  </cs:variation>
-  <cs:variation>
-    <a:lumMod val="50000"/>
-    <a:lumOff val="50000"/>
-  </cs:variation>
-</cs:colorStyle>
-</file>
-
-<file path=word/charts/colors2.xml><?xml version="1.0" encoding="utf-8"?>
-<cs:colorStyle xmlns:cs="http://schemas.microsoft.com/office/drawing/2012/chartStyle" xmlns:a="http://schemas.openxmlformats.org/drawingml/2006/main" meth="cycle" id="10">
-  <a:schemeClr val="accent1"/>
-  <a:schemeClr val="accent2"/>
-  <a:schemeClr val="accent3"/>
-  <a:schemeClr val="accent4"/>
-  <a:schemeClr val="accent5"/>
-  <a:schemeClr val="accent6"/>
-  <cs:variation/>
-  <cs:variation>
-    <a:lumMod val="60000"/>
-  </cs:variation>
-  <cs:variation>
-    <a:lumMod val="80000"/>
-    <a:lumOff val="20000"/>
-  </cs:variation>
-  <cs:variation>
-    <a:lumMod val="80000"/>
-  </cs:variation>
-  <cs:variation>
-    <a:lumMod val="60000"/>
-    <a:lumOff val="40000"/>
-  </cs:variation>
-  <cs:variation>
-    <a:lumMod val="50000"/>
-  </cs:variation>
-  <cs:variation>
-    <a:lumMod val="70000"/>
-    <a:lumOff val="30000"/>
-  </cs:variation>
-  <cs:variation>
-    <a:lumMod val="70000"/>
-  </cs:variation>
-  <cs:variation>
-    <a:lumMod val="50000"/>
-    <a:lumOff val="50000"/>
-  </cs:variation>
-</cs:colorStyle>
-</file>
-
-<file path=word/charts/style1.xml><?xml version="1.0" encoding="utf-8"?>
-<cs:chartStyle xmlns:cs="http://schemas.microsoft.com/office/drawing/2012/chartStyle" xmlns:a="http://schemas.openxmlformats.org/drawingml/2006/main" id="332">
-  <cs:axisTitle>
-    <cs:lnRef idx="0"/>
-    <cs:fillRef idx="0"/>
-    <cs:effectRef idx="0"/>
-    <cs:fontRef idx="minor">
-      <a:schemeClr val="tx1">
-        <a:lumMod val="65000"/>
-        <a:lumOff val="35000"/>
-      </a:schemeClr>
-    </cs:fontRef>
-    <cs:defRPr sz="1000" kern="1200"/>
-  </cs:axisTitle>
-  <cs:categoryAxis>
-    <cs:lnRef idx="0"/>
-    <cs:fillRef idx="0"/>
-    <cs:effectRef idx="0"/>
-    <cs:fontRef idx="minor">
-      <a:schemeClr val="tx1">
-        <a:lumMod val="65000"/>
-        <a:lumOff val="35000"/>
-      </a:schemeClr>
-    </cs:fontRef>
-    <cs:spPr>
-      <a:ln w="9525" cap="flat" cmpd="sng" algn="ctr">
-        <a:solidFill>
-          <a:schemeClr val="tx1">
-            <a:lumMod val="15000"/>
-            <a:lumOff val="85000"/>
-          </a:schemeClr>
-        </a:solidFill>
-        <a:round/>
-      </a:ln>
-    </cs:spPr>
-    <cs:defRPr sz="900" kern="1200"/>
-  </cs:categoryAxis>
-  <cs:chartArea mods="allowNoFillOverride allowNoLineOverride">
-    <cs:lnRef idx="0"/>
-    <cs:fillRef idx="0"/>
-    <cs:effectRef idx="0"/>
-    <cs:fontRef idx="minor">
-      <a:schemeClr val="tx1"/>
-    </cs:fontRef>
-    <cs:spPr>
-      <a:solidFill>
-        <a:schemeClr val="bg1"/>
-      </a:solidFill>
-      <a:ln w="9525" cap="flat" cmpd="sng" algn="ctr">
-        <a:solidFill>
-          <a:schemeClr val="tx1">
-            <a:lumMod val="15000"/>
-            <a:lumOff val="85000"/>
-          </a:schemeClr>
-        </a:solidFill>
-        <a:round/>
-      </a:ln>
-    </cs:spPr>
-    <cs:defRPr sz="1000" kern="1200"/>
-  </cs:chartArea>
-  <cs:dataLabel>
-    <cs:lnRef idx="0"/>
-    <cs:fillRef idx="0"/>
-    <cs:effectRef idx="0"/>
-    <cs:fontRef idx="minor">
-      <a:schemeClr val="tx1">
-        <a:lumMod val="75000"/>
-        <a:lumOff val="25000"/>
-      </a:schemeClr>
-    </cs:fontRef>
-    <cs:defRPr sz="900" kern="1200"/>
-  </cs:dataLabel>
-  <cs:dataLabelCallout>
-    <cs:lnRef idx="0"/>
-    <cs:fillRef idx="0"/>
-    <cs:effectRef idx="0"/>
-    <cs:fontRef idx="minor">
-      <a:schemeClr val="dk1">
-        <a:lumMod val="65000"/>
-        <a:lumOff val="35000"/>
-      </a:schemeClr>
-    </cs:fontRef>
-    <cs:spPr>
-      <a:solidFill>
-        <a:schemeClr val="lt1"/>
-      </a:solidFill>
-      <a:ln>
-        <a:solidFill>
-          <a:schemeClr val="dk1">
-            <a:lumMod val="25000"/>
-            <a:lumOff val="75000"/>
-          </a:schemeClr>
-        </a:solidFill>
-      </a:ln>
-    </cs:spPr>
-    <cs:defRPr sz="900" kern="1200"/>
-    <cs:bodyPr rot="0" spcFirstLastPara="1" vertOverflow="clip" horzOverflow="clip" vert="horz" wrap="square" lIns="36576" tIns="18288" rIns="36576" bIns="18288" anchor="ctr" anchorCtr="1">
-      <a:spAutoFit/>
-    </cs:bodyPr>
-  </cs:dataLabelCallout>
-  <cs:dataPoint>
-    <cs:lnRef idx="0"/>
-    <cs:fillRef idx="1">
-      <cs:styleClr val="auto"/>
-    </cs:fillRef>
-    <cs:effectRef idx="0"/>
-    <cs:fontRef idx="minor">
-      <a:schemeClr val="tx1"/>
-    </cs:fontRef>
-  </cs:dataPoint>
-  <cs:dataPoint3D>
-    <cs:lnRef idx="0"/>
-    <cs:fillRef idx="1">
-      <cs:styleClr val="auto"/>
-    </cs:fillRef>
-    <cs:effectRef idx="0"/>
-    <cs:fontRef idx="minor">
-      <a:schemeClr val="tx1"/>
-    </cs:fontRef>
-  </cs:dataPoint3D>
-  <cs:dataPointLine>
-    <cs:lnRef idx="0">
-      <cs:styleClr val="auto"/>
-    </cs:lnRef>
-    <cs:fillRef idx="1"/>
-    <cs:effectRef idx="0"/>
-    <cs:fontRef idx="minor">
-      <a:schemeClr val="tx1"/>
-    </cs:fontRef>
-    <cs:spPr>
-      <a:ln w="28575" cap="rnd">
-        <a:solidFill>
-          <a:schemeClr val="phClr"/>
-        </a:solidFill>
-        <a:round/>
-      </a:ln>
-    </cs:spPr>
-  </cs:dataPointLine>
-  <cs:dataPointMarker>
-    <cs:lnRef idx="0">
-      <cs:styleClr val="auto"/>
-    </cs:lnRef>
-    <cs:fillRef idx="1">
-      <cs:styleClr val="auto"/>
-    </cs:fillRef>
-    <cs:effectRef idx="0"/>
-    <cs:fontRef idx="minor">
-      <a:schemeClr val="tx1"/>
-    </cs:fontRef>
-    <cs:spPr>
-      <a:ln w="9525">
-        <a:solidFill>
-          <a:schemeClr val="phClr"/>
-        </a:solidFill>
-      </a:ln>
-    </cs:spPr>
-  </cs:dataPointMarker>
-  <cs:dataPointMarkerLayout symbol="circle" size="5"/>
-  <cs:dataPointWireframe>
-    <cs:lnRef idx="0">
-      <cs:styleClr val="auto"/>
-    </cs:lnRef>
-    <cs:fillRef idx="1"/>
-    <cs:effectRef idx="0"/>
-    <cs:fontRef idx="minor">
-      <a:schemeClr val="tx1"/>
-    </cs:fontRef>
-    <cs:spPr>
-      <a:ln w="9525" cap="rnd">
-        <a:solidFill>
-          <a:schemeClr val="phClr"/>
-        </a:solidFill>
-        <a:round/>
-      </a:ln>
-    </cs:spPr>
-  </cs:dataPointWireframe>
-  <cs:dataTable>
-    <cs:lnRef idx="0"/>
-    <cs:fillRef idx="0"/>
-    <cs:effectRef idx="0"/>
-    <cs:fontRef idx="minor">
-      <a:schemeClr val="tx1">
-        <a:lumMod val="65000"/>
-        <a:lumOff val="35000"/>
-      </a:schemeClr>
-    </cs:fontRef>
-    <cs:spPr>
-      <a:noFill/>
-      <a:ln w="9525" cap="flat" cmpd="sng" algn="ctr">
-        <a:solidFill>
-          <a:schemeClr val="tx1">
-            <a:lumMod val="15000"/>
-            <a:lumOff val="85000"/>
-          </a:schemeClr>
-        </a:solidFill>
-        <a:round/>
-      </a:ln>
-    </cs:spPr>
-    <cs:defRPr sz="900" kern="1200"/>
-  </cs:dataTable>
-  <cs:downBar>
-    <cs:lnRef idx="0"/>
-    <cs:fillRef idx="0"/>
-    <cs:effectRef idx="0"/>
-    <cs:fontRef idx="minor">
-      <a:schemeClr val="dk1"/>
-    </cs:fontRef>
-    <cs:spPr>
-      <a:solidFill>
-        <a:schemeClr val="dk1">
-          <a:lumMod val="65000"/>
-          <a:lumOff val="35000"/>
-        </a:schemeClr>
-      </a:solidFill>
-      <a:ln w="9525">
-        <a:solidFill>
-          <a:schemeClr val="tx1">
-            <a:lumMod val="65000"/>
-            <a:lumOff val="35000"/>
-          </a:schemeClr>
-        </a:solidFill>
-      </a:ln>
-    </cs:spPr>
-  </cs:downBar>
-  <cs:dropLine>
-    <cs:lnRef idx="0"/>
-    <cs:fillRef idx="0"/>
-    <cs:effectRef idx="0"/>
-    <cs:fontRef idx="minor">
-      <a:schemeClr val="tx1"/>
-    </cs:fontRef>
-    <cs:spPr>
-      <a:ln w="9525" cap="flat" cmpd="sng" algn="ctr">
-        <a:solidFill>
-          <a:schemeClr val="tx1">
-            <a:lumMod val="35000"/>
-            <a:lumOff val="65000"/>
-          </a:schemeClr>
-        </a:solidFill>
-        <a:round/>
-      </a:ln>
-    </cs:spPr>
-  </cs:dropLine>
-  <cs:errorBar>
-    <cs:lnRef idx="0"/>
-    <cs:fillRef idx="0"/>
-    <cs:effectRef idx="0"/>
-    <cs:fontRef idx="minor">
-      <a:schemeClr val="tx1"/>
-    </cs:fontRef>
-    <cs:spPr>
-      <a:ln w="9525" cap="flat" cmpd="sng" algn="ctr">
-        <a:solidFill>
-          <a:schemeClr val="tx1">
-            <a:lumMod val="65000"/>
-            <a:lumOff val="35000"/>
-          </a:schemeClr>
-        </a:solidFill>
-        <a:round/>
-      </a:ln>
-    </cs:spPr>
-  </cs:errorBar>
-  <cs:floor>
-    <cs:lnRef idx="0"/>
-    <cs:fillRef idx="0"/>
-    <cs:effectRef idx="0"/>
-    <cs:fontRef idx="minor">
-      <a:schemeClr val="tx1"/>
-    </cs:fontRef>
-    <cs:spPr>
-      <a:noFill/>
-      <a:ln>
-        <a:noFill/>
-      </a:ln>
-    </cs:spPr>
-  </cs:floor>
-  <cs:gridlineMajor>
-    <cs:lnRef idx="0"/>
-    <cs:fillRef idx="0"/>
-    <cs:effectRef idx="0"/>
-    <cs:fontRef idx="minor">
-      <a:schemeClr val="tx1"/>
-    </cs:fontRef>
-    <cs:spPr>
-      <a:ln w="9525" cap="flat" cmpd="sng" algn="ctr">
-        <a:solidFill>
-          <a:schemeClr val="tx1">
-            <a:lumMod val="15000"/>
-            <a:lumOff val="85000"/>
-          </a:schemeClr>
-        </a:solidFill>
-        <a:round/>
-      </a:ln>
-    </cs:spPr>
-  </cs:gridlineMajor>
-  <cs:gridlineMinor>
-    <cs:lnRef idx="0"/>
-    <cs:fillRef idx="0"/>
-    <cs:effectRef idx="0"/>
-    <cs:fontRef idx="minor">
-      <a:schemeClr val="tx1"/>
-    </cs:fontRef>
-    <cs:spPr>
-      <a:ln w="9525" cap="flat" cmpd="sng" algn="ctr">
-        <a:solidFill>
-          <a:schemeClr val="tx1">
-            <a:lumMod val="5000"/>
-            <a:lumOff val="95000"/>
-          </a:schemeClr>
-        </a:solidFill>
-        <a:round/>
-      </a:ln>
-    </cs:spPr>
-  </cs:gridlineMinor>
-  <cs:hiLoLine>
-    <cs:lnRef idx="0"/>
-    <cs:fillRef idx="0"/>
-    <cs:effectRef idx="0"/>
-    <cs:fontRef idx="minor">
-      <a:schemeClr val="tx1"/>
-    </cs:fontRef>
-    <cs:spPr>
-      <a:ln w="9525" cap="flat" cmpd="sng" algn="ctr">
-        <a:solidFill>
-          <a:schemeClr val="tx1">
-            <a:lumMod val="75000"/>
-            <a:lumOff val="25000"/>
-          </a:schemeClr>
-        </a:solidFill>
-        <a:round/>
-      </a:ln>
-    </cs:spPr>
-  </cs:hiLoLine>
-  <cs:leaderLine>
-    <cs:lnRef idx="0"/>
-    <cs:fillRef idx="0"/>
-    <cs:effectRef idx="0"/>
-    <cs:fontRef idx="minor">
-      <a:schemeClr val="tx1"/>
-    </cs:fontRef>
-    <cs:spPr>
-      <a:ln w="9525" cap="flat" cmpd="sng" algn="ctr">
-        <a:solidFill>
-          <a:schemeClr val="tx1">
-            <a:lumMod val="35000"/>
-            <a:lumOff val="65000"/>
-          </a:schemeClr>
-        </a:solidFill>
-        <a:round/>
-      </a:ln>
-    </cs:spPr>
-  </cs:leaderLine>
-  <cs:legend>
-    <cs:lnRef idx="0"/>
-    <cs:fillRef idx="0"/>
-    <cs:effectRef idx="0"/>
-    <cs:fontRef idx="minor">
-      <a:schemeClr val="tx1">
-        <a:lumMod val="65000"/>
-        <a:lumOff val="35000"/>
-      </a:schemeClr>
-    </cs:fontRef>
-    <cs:defRPr sz="900" kern="1200"/>
-  </cs:legend>
-  <cs:plotArea mods="allowNoFillOverride allowNoLineOverride">
-    <cs:lnRef idx="0"/>
-    <cs:fillRef idx="0"/>
-    <cs:effectRef idx="0"/>
-    <cs:fontRef idx="minor">
-      <a:schemeClr val="tx1"/>
-    </cs:fontRef>
-  </cs:plotArea>
-  <cs:plotArea3D mods="allowNoFillOverride allowNoLineOverride">
-    <cs:lnRef idx="0"/>
-    <cs:fillRef idx="0"/>
-    <cs:effectRef idx="0"/>
-    <cs:fontRef idx="minor">
-      <a:schemeClr val="tx1"/>
-    </cs:fontRef>
-  </cs:plotArea3D>
-  <cs:seriesAxis>
-    <cs:lnRef idx="0"/>
-    <cs:fillRef idx="0"/>
-    <cs:effectRef idx="0"/>
-    <cs:fontRef idx="minor">
-      <a:schemeClr val="tx1">
-        <a:lumMod val="65000"/>
-        <a:lumOff val="35000"/>
-      </a:schemeClr>
-    </cs:fontRef>
-    <cs:defRPr sz="900" kern="1200"/>
-  </cs:seriesAxis>
-  <cs:seriesLine>
-    <cs:lnRef idx="0"/>
-    <cs:fillRef idx="0"/>
-    <cs:effectRef idx="0"/>
-    <cs:fontRef idx="minor">
-      <a:schemeClr val="tx1"/>
-    </cs:fontRef>
-    <cs:spPr>
-      <a:ln w="9525" cap="flat" cmpd="sng" algn="ctr">
-        <a:solidFill>
-          <a:schemeClr val="tx1">
-            <a:lumMod val="35000"/>
-            <a:lumOff val="65000"/>
-          </a:schemeClr>
-        </a:solidFill>
-        <a:round/>
-      </a:ln>
-    </cs:spPr>
-  </cs:seriesLine>
-  <cs:title>
-    <cs:lnRef idx="0"/>
-    <cs:fillRef idx="0"/>
-    <cs:effectRef idx="0"/>
-    <cs:fontRef idx="minor">
-      <a:schemeClr val="tx1">
-        <a:lumMod val="65000"/>
-        <a:lumOff val="35000"/>
-      </a:schemeClr>
-    </cs:fontRef>
-    <cs:defRPr sz="1400" b="0" kern="1200" spc="0" baseline="0"/>
-  </cs:title>
-  <cs:trendline>
-    <cs:lnRef idx="0">
-      <cs:styleClr val="auto"/>
-    </cs:lnRef>
-    <cs:fillRef idx="0"/>
-    <cs:effectRef idx="0"/>
-    <cs:fontRef idx="minor">
-      <a:schemeClr val="tx1"/>
-    </cs:fontRef>
-    <cs:spPr>
-      <a:ln w="19050" cap="rnd">
-        <a:solidFill>
-          <a:schemeClr val="phClr"/>
-        </a:solidFill>
-        <a:prstDash val="sysDot"/>
-      </a:ln>
-    </cs:spPr>
-  </cs:trendline>
-  <cs:trendlineLabel>
-    <cs:lnRef idx="0"/>
-    <cs:fillRef idx="0"/>
-    <cs:effectRef idx="0"/>
-    <cs:fontRef idx="minor">
-      <a:schemeClr val="tx1">
-        <a:lumMod val="65000"/>
-        <a:lumOff val="35000"/>
-      </a:schemeClr>
-    </cs:fontRef>
-    <cs:defRPr sz="900" kern="1200"/>
-  </cs:trendlineLabel>
-  <cs:upBar>
-    <cs:lnRef idx="0"/>
-    <cs:fillRef idx="0"/>
-    <cs:effectRef idx="0"/>
-    <cs:fontRef idx="minor">
-      <a:schemeClr val="dk1"/>
-    </cs:fontRef>
-    <cs:spPr>
-      <a:solidFill>
-        <a:schemeClr val="lt1"/>
-      </a:solidFill>
-      <a:ln w="9525">
-        <a:solidFill>
-          <a:schemeClr val="tx1">
-            <a:lumMod val="15000"/>
-            <a:lumOff val="85000"/>
-          </a:schemeClr>
-        </a:solidFill>
-      </a:ln>
-    </cs:spPr>
-  </cs:upBar>
-  <cs:valueAxis>
-    <cs:lnRef idx="0"/>
-    <cs:fillRef idx="0"/>
-    <cs:effectRef idx="0"/>
-    <cs:fontRef idx="minor">
-      <a:schemeClr val="tx1">
-        <a:lumMod val="65000"/>
-        <a:lumOff val="35000"/>
-      </a:schemeClr>
-    </cs:fontRef>
-    <cs:defRPr sz="900" kern="1200"/>
-  </cs:valueAxis>
-  <cs:wall>
-    <cs:lnRef idx="0"/>
-    <cs:fillRef idx="0"/>
-    <cs:effectRef idx="0"/>
-    <cs:fontRef idx="minor">
-      <a:schemeClr val="tx1"/>
-    </cs:fontRef>
-    <cs:spPr>
-      <a:noFill/>
-      <a:ln>
-        <a:noFill/>
-      </a:ln>
-    </cs:spPr>
-  </cs:wall>
-</cs:chartStyle>
-</file>
-
-<file path=word/charts/style2.xml><?xml version="1.0" encoding="utf-8"?>
-<cs:chartStyle xmlns:cs="http://schemas.microsoft.com/office/drawing/2012/chartStyle" xmlns:a="http://schemas.openxmlformats.org/drawingml/2006/main" id="332">
-  <cs:axisTitle>
-    <cs:lnRef idx="0"/>
-    <cs:fillRef idx="0"/>
-    <cs:effectRef idx="0"/>
-    <cs:fontRef idx="minor">
-      <a:schemeClr val="tx1">
-        <a:lumMod val="65000"/>
-        <a:lumOff val="35000"/>
-      </a:schemeClr>
-    </cs:fontRef>
-    <cs:defRPr sz="1000" kern="1200"/>
-  </cs:axisTitle>
-  <cs:categoryAxis>
-    <cs:lnRef idx="0"/>
-    <cs:fillRef idx="0"/>
-    <cs:effectRef idx="0"/>
-    <cs:fontRef idx="minor">
-      <a:schemeClr val="tx1">
-        <a:lumMod val="65000"/>
-        <a:lumOff val="35000"/>
-      </a:schemeClr>
-    </cs:fontRef>
-    <cs:spPr>
-      <a:ln w="9525" cap="flat" cmpd="sng" algn="ctr">
-        <a:solidFill>
-          <a:schemeClr val="tx1">
-            <a:lumMod val="15000"/>
-            <a:lumOff val="85000"/>
-          </a:schemeClr>
-        </a:solidFill>
-        <a:round/>
-      </a:ln>
-    </cs:spPr>
-    <cs:defRPr sz="900" kern="1200"/>
-  </cs:categoryAxis>
-  <cs:chartArea mods="allowNoFillOverride allowNoLineOverride">
-    <cs:lnRef idx="0"/>
-    <cs:fillRef idx="0"/>
-    <cs:effectRef idx="0"/>
-    <cs:fontRef idx="minor">
-      <a:schemeClr val="tx1"/>
-    </cs:fontRef>
-    <cs:spPr>
-      <a:solidFill>
-        <a:schemeClr val="bg1"/>
-      </a:solidFill>
-      <a:ln w="9525" cap="flat" cmpd="sng" algn="ctr">
-        <a:solidFill>
-          <a:schemeClr val="tx1">
-            <a:lumMod val="15000"/>
-            <a:lumOff val="85000"/>
-          </a:schemeClr>
-        </a:solidFill>
-        <a:round/>
-      </a:ln>
-    </cs:spPr>
-    <cs:defRPr sz="1000" kern="1200"/>
-  </cs:chartArea>
-  <cs:dataLabel>
-    <cs:lnRef idx="0"/>
-    <cs:fillRef idx="0"/>
-    <cs:effectRef idx="0"/>
-    <cs:fontRef idx="minor">
-      <a:schemeClr val="tx1">
-        <a:lumMod val="75000"/>
-        <a:lumOff val="25000"/>
-      </a:schemeClr>
-    </cs:fontRef>
-    <cs:defRPr sz="900" kern="1200"/>
-  </cs:dataLabel>
-  <cs:dataLabelCallout>
-    <cs:lnRef idx="0"/>
-    <cs:fillRef idx="0"/>
-    <cs:effectRef idx="0"/>
-    <cs:fontRef idx="minor">
-      <a:schemeClr val="dk1">
-        <a:lumMod val="65000"/>
-        <a:lumOff val="35000"/>
-      </a:schemeClr>
-    </cs:fontRef>
-    <cs:spPr>
-      <a:solidFill>
-        <a:schemeClr val="lt1"/>
-      </a:solidFill>
-      <a:ln>
-        <a:solidFill>
-          <a:schemeClr val="dk1">
-            <a:lumMod val="25000"/>
-            <a:lumOff val="75000"/>
-          </a:schemeClr>
-        </a:solidFill>
-      </a:ln>
-    </cs:spPr>
-    <cs:defRPr sz="900" kern="1200"/>
-    <cs:bodyPr rot="0" spcFirstLastPara="1" vertOverflow="clip" horzOverflow="clip" vert="horz" wrap="square" lIns="36576" tIns="18288" rIns="36576" bIns="18288" anchor="ctr" anchorCtr="1">
-      <a:spAutoFit/>
-    </cs:bodyPr>
-  </cs:dataLabelCallout>
-  <cs:dataPoint>
-    <cs:lnRef idx="0"/>
-    <cs:fillRef idx="1">
-      <cs:styleClr val="auto"/>
-    </cs:fillRef>
-    <cs:effectRef idx="0"/>
-    <cs:fontRef idx="minor">
-      <a:schemeClr val="tx1"/>
-    </cs:fontRef>
-  </cs:dataPoint>
-  <cs:dataPoint3D>
-    <cs:lnRef idx="0"/>
-    <cs:fillRef idx="1">
-      <cs:styleClr val="auto"/>
-    </cs:fillRef>
-    <cs:effectRef idx="0"/>
-    <cs:fontRef idx="minor">
-      <a:schemeClr val="tx1"/>
-    </cs:fontRef>
-  </cs:dataPoint3D>
-  <cs:dataPointLine>
-    <cs:lnRef idx="0">
-      <cs:styleClr val="auto"/>
-    </cs:lnRef>
-    <cs:fillRef idx="1"/>
-    <cs:effectRef idx="0"/>
-    <cs:fontRef idx="minor">
-      <a:schemeClr val="tx1"/>
-    </cs:fontRef>
-    <cs:spPr>
-      <a:ln w="28575" cap="rnd">
-        <a:solidFill>
-          <a:schemeClr val="phClr"/>
-        </a:solidFill>
-        <a:round/>
-      </a:ln>
-    </cs:spPr>
-  </cs:dataPointLine>
-  <cs:dataPointMarker>
-    <cs:lnRef idx="0">
-      <cs:styleClr val="auto"/>
-    </cs:lnRef>
-    <cs:fillRef idx="1">
-      <cs:styleClr val="auto"/>
-    </cs:fillRef>
-    <cs:effectRef idx="0"/>
-    <cs:fontRef idx="minor">
-      <a:schemeClr val="tx1"/>
-    </cs:fontRef>
-    <cs:spPr>
-      <a:ln w="9525">
-        <a:solidFill>
-          <a:schemeClr val="phClr"/>
-        </a:solidFill>
-      </a:ln>
-    </cs:spPr>
-  </cs:dataPointMarker>
-  <cs:dataPointMarkerLayout symbol="circle" size="5"/>
-  <cs:dataPointWireframe>
-    <cs:lnRef idx="0">
-      <cs:styleClr val="auto"/>
-    </cs:lnRef>
-    <cs:fillRef idx="1"/>
-    <cs:effectRef idx="0"/>
-    <cs:fontRef idx="minor">
-      <a:schemeClr val="tx1"/>
-    </cs:fontRef>
-    <cs:spPr>
-      <a:ln w="9525" cap="rnd">
-        <a:solidFill>
-          <a:schemeClr val="phClr"/>
-        </a:solidFill>
-        <a:round/>
-      </a:ln>
-    </cs:spPr>
-  </cs:dataPointWireframe>
-  <cs:dataTable>
-    <cs:lnRef idx="0"/>
-    <cs:fillRef idx="0"/>
-    <cs:effectRef idx="0"/>
-    <cs:fontRef idx="minor">
-      <a:schemeClr val="tx1">
-        <a:lumMod val="65000"/>
-        <a:lumOff val="35000"/>
-      </a:schemeClr>
-    </cs:fontRef>
-    <cs:spPr>
-      <a:noFill/>
-      <a:ln w="9525" cap="flat" cmpd="sng" algn="ctr">
-        <a:solidFill>
-          <a:schemeClr val="tx1">
-            <a:lumMod val="15000"/>
-            <a:lumOff val="85000"/>
-          </a:schemeClr>
-        </a:solidFill>
-        <a:round/>
-      </a:ln>
-    </cs:spPr>
-    <cs:defRPr sz="900" kern="1200"/>
-  </cs:dataTable>
-  <cs:downBar>
-    <cs:lnRef idx="0"/>
-    <cs:fillRef idx="0"/>
-    <cs:effectRef idx="0"/>
-    <cs:fontRef idx="minor">
-      <a:schemeClr val="dk1"/>
-    </cs:fontRef>
-    <cs:spPr>
-      <a:solidFill>
-        <a:schemeClr val="dk1">
-          <a:lumMod val="65000"/>
-          <a:lumOff val="35000"/>
-        </a:schemeClr>
-      </a:solidFill>
-      <a:ln w="9525">
-        <a:solidFill>
-          <a:schemeClr val="tx1">
-            <a:lumMod val="65000"/>
-            <a:lumOff val="35000"/>
-          </a:schemeClr>
-        </a:solidFill>
-      </a:ln>
-    </cs:spPr>
-  </cs:downBar>
-  <cs:dropLine>
-    <cs:lnRef idx="0"/>
-    <cs:fillRef idx="0"/>
-    <cs:effectRef idx="0"/>
-    <cs:fontRef idx="minor">
-      <a:schemeClr val="tx1"/>
-    </cs:fontRef>
-    <cs:spPr>
-      <a:ln w="9525" cap="flat" cmpd="sng" algn="ctr">
-        <a:solidFill>
-          <a:schemeClr val="tx1">
-            <a:lumMod val="35000"/>
-            <a:lumOff val="65000"/>
-          </a:schemeClr>
-        </a:solidFill>
-        <a:round/>
-      </a:ln>
-    </cs:spPr>
-  </cs:dropLine>
-  <cs:errorBar>
-    <cs:lnRef idx="0"/>
-    <cs:fillRef idx="0"/>
-    <cs:effectRef idx="0"/>
-    <cs:fontRef idx="minor">
-      <a:schemeClr val="tx1"/>
-    </cs:fontRef>
-    <cs:spPr>
-      <a:ln w="9525" cap="flat" cmpd="sng" algn="ctr">
-        <a:solidFill>
-          <a:schemeClr val="tx1">
-            <a:lumMod val="65000"/>
-            <a:lumOff val="35000"/>
-          </a:schemeClr>
-        </a:solidFill>
-        <a:round/>
-      </a:ln>
-    </cs:spPr>
-  </cs:errorBar>
-  <cs:floor>
-    <cs:lnRef idx="0"/>
-    <cs:fillRef idx="0"/>
-    <cs:effectRef idx="0"/>
-    <cs:fontRef idx="minor">
-      <a:schemeClr val="tx1"/>
-    </cs:fontRef>
-    <cs:spPr>
-      <a:noFill/>
-      <a:ln>
-        <a:noFill/>
-      </a:ln>
-    </cs:spPr>
-  </cs:floor>
-  <cs:gridlineMajor>
-    <cs:lnRef idx="0"/>
-    <cs:fillRef idx="0"/>
-    <cs:effectRef idx="0"/>
-    <cs:fontRef idx="minor">
-      <a:schemeClr val="tx1"/>
-    </cs:fontRef>
-    <cs:spPr>
-      <a:ln w="9525" cap="flat" cmpd="sng" algn="ctr">
-        <a:solidFill>
-          <a:schemeClr val="tx1">
-            <a:lumMod val="15000"/>
-            <a:lumOff val="85000"/>
-          </a:schemeClr>
-        </a:solidFill>
-        <a:round/>
-      </a:ln>
-    </cs:spPr>
-  </cs:gridlineMajor>
-  <cs:gridlineMinor>
-    <cs:lnRef idx="0"/>
-    <cs:fillRef idx="0"/>
-    <cs:effectRef idx="0"/>
-    <cs:fontRef idx="minor">
-      <a:schemeClr val="tx1"/>
-    </cs:fontRef>
-    <cs:spPr>
-      <a:ln w="9525" cap="flat" cmpd="sng" algn="ctr">
-        <a:solidFill>
-          <a:schemeClr val="tx1">
-            <a:lumMod val="5000"/>
-            <a:lumOff val="95000"/>
-          </a:schemeClr>
-        </a:solidFill>
-        <a:round/>
-      </a:ln>
-    </cs:spPr>
-  </cs:gridlineMinor>
-  <cs:hiLoLine>
-    <cs:lnRef idx="0"/>
-    <cs:fillRef idx="0"/>
-    <cs:effectRef idx="0"/>
-    <cs:fontRef idx="minor">
-      <a:schemeClr val="tx1"/>
-    </cs:fontRef>
-    <cs:spPr>
-      <a:ln w="9525" cap="flat" cmpd="sng" algn="ctr">
-        <a:solidFill>
-          <a:schemeClr val="tx1">
-            <a:lumMod val="75000"/>
-            <a:lumOff val="25000"/>
-          </a:schemeClr>
-        </a:solidFill>
-        <a:round/>
-      </a:ln>
-    </cs:spPr>
-  </cs:hiLoLine>
-  <cs:leaderLine>
-    <cs:lnRef idx="0"/>
-    <cs:fillRef idx="0"/>
-    <cs:effectRef idx="0"/>
-    <cs:fontRef idx="minor">
-      <a:schemeClr val="tx1"/>
-    </cs:fontRef>
-    <cs:spPr>
-      <a:ln w="9525" cap="flat" cmpd="sng" algn="ctr">
-        <a:solidFill>
-          <a:schemeClr val="tx1">
-            <a:lumMod val="35000"/>
-            <a:lumOff val="65000"/>
-          </a:schemeClr>
-        </a:solidFill>
-        <a:round/>
-      </a:ln>
-    </cs:spPr>
-  </cs:leaderLine>
-  <cs:legend>
-    <cs:lnRef idx="0"/>
-    <cs:fillRef idx="0"/>
-    <cs:effectRef idx="0"/>
-    <cs:fontRef idx="minor">
-      <a:schemeClr val="tx1">
-        <a:lumMod val="65000"/>
-        <a:lumOff val="35000"/>
-      </a:schemeClr>
-    </cs:fontRef>
-    <cs:defRPr sz="900" kern="1200"/>
-  </cs:legend>
-  <cs:plotArea mods="allowNoFillOverride allowNoLineOverride">
-    <cs:lnRef idx="0"/>
-    <cs:fillRef idx="0"/>
-    <cs:effectRef idx="0"/>
-    <cs:fontRef idx="minor">
-      <a:schemeClr val="tx1"/>
-    </cs:fontRef>
-  </cs:plotArea>
-  <cs:plotArea3D mods="allowNoFillOverride allowNoLineOverride">
-    <cs:lnRef idx="0"/>
-    <cs:fillRef idx="0"/>
-    <cs:effectRef idx="0"/>
-    <cs:fontRef idx="minor">
-      <a:schemeClr val="tx1"/>
-    </cs:fontRef>
-  </cs:plotArea3D>
-  <cs:seriesAxis>
-    <cs:lnRef idx="0"/>
-    <cs:fillRef idx="0"/>
-    <cs:effectRef idx="0"/>
-    <cs:fontRef idx="minor">
-      <a:schemeClr val="tx1">
-        <a:lumMod val="65000"/>
-        <a:lumOff val="35000"/>
-      </a:schemeClr>
-    </cs:fontRef>
-    <cs:defRPr sz="900" kern="1200"/>
-  </cs:seriesAxis>
-  <cs:seriesLine>
-    <cs:lnRef idx="0"/>
-    <cs:fillRef idx="0"/>
-    <cs:effectRef idx="0"/>
-    <cs:fontRef idx="minor">
-      <a:schemeClr val="tx1"/>
-    </cs:fontRef>
-    <cs:spPr>
-      <a:ln w="9525" cap="flat" cmpd="sng" algn="ctr">
-        <a:solidFill>
-          <a:schemeClr val="tx1">
-            <a:lumMod val="35000"/>
-            <a:lumOff val="65000"/>
-          </a:schemeClr>
-        </a:solidFill>
-        <a:round/>
-      </a:ln>
-    </cs:spPr>
-  </cs:seriesLine>
-  <cs:title>
-    <cs:lnRef idx="0"/>
-    <cs:fillRef idx="0"/>
-    <cs:effectRef idx="0"/>
-    <cs:fontRef idx="minor">
-      <a:schemeClr val="tx1">
-        <a:lumMod val="65000"/>
-        <a:lumOff val="35000"/>
-      </a:schemeClr>
-    </cs:fontRef>
-    <cs:defRPr sz="1400" b="0" kern="1200" spc="0" baseline="0"/>
-  </cs:title>
-  <cs:trendline>
-    <cs:lnRef idx="0">
-      <cs:styleClr val="auto"/>
-    </cs:lnRef>
-    <cs:fillRef idx="0"/>
-    <cs:effectRef idx="0"/>
-    <cs:fontRef idx="minor">
-      <a:schemeClr val="tx1"/>
-    </cs:fontRef>
-    <cs:spPr>
-      <a:ln w="19050" cap="rnd">
-        <a:solidFill>
-          <a:schemeClr val="phClr"/>
-        </a:solidFill>
-        <a:prstDash val="sysDot"/>
-      </a:ln>
-    </cs:spPr>
-  </cs:trendline>
-  <cs:trendlineLabel>
-    <cs:lnRef idx="0"/>
-    <cs:fillRef idx="0"/>
-    <cs:effectRef idx="0"/>
-    <cs:fontRef idx="minor">
-      <a:schemeClr val="tx1">
-        <a:lumMod val="65000"/>
-        <a:lumOff val="35000"/>
-      </a:schemeClr>
-    </cs:fontRef>
-    <cs:defRPr sz="900" kern="1200"/>
-  </cs:trendlineLabel>
-  <cs:upBar>
-    <cs:lnRef idx="0"/>
-    <cs:fillRef idx="0"/>
-    <cs:effectRef idx="0"/>
-    <cs:fontRef idx="minor">
-      <a:schemeClr val="dk1"/>
-    </cs:fontRef>
-    <cs:spPr>
-      <a:solidFill>
-        <a:schemeClr val="lt1"/>
-      </a:solidFill>
-      <a:ln w="9525">
-        <a:solidFill>
-          <a:schemeClr val="tx1">
-            <a:lumMod val="15000"/>
-            <a:lumOff val="85000"/>
-          </a:schemeClr>
-        </a:solidFill>
-      </a:ln>
-    </cs:spPr>
-  </cs:upBar>
-  <cs:valueAxis>
-    <cs:lnRef idx="0"/>
-    <cs:fillRef idx="0"/>
-    <cs:effectRef idx="0"/>
-    <cs:fontRef idx="minor">
-      <a:schemeClr val="tx1">
-        <a:lumMod val="65000"/>
-        <a:lumOff val="35000"/>
-      </a:schemeClr>
-    </cs:fontRef>
-    <cs:defRPr sz="900" kern="1200"/>
-  </cs:valueAxis>
-  <cs:wall>
-    <cs:lnRef idx="0"/>
-    <cs:fillRef idx="0"/>
-    <cs:effectRef idx="0"/>
-    <cs:fontRef idx="minor">
-      <a:schemeClr val="tx1"/>
-    </cs:fontRef>
-    <cs:spPr>
-      <a:noFill/>
-      <a:ln>
-        <a:noFill/>
-      </a:ln>
-    </cs:spPr>
-  </cs:wall>
-</cs:chartStyle>
 </file>
 
 <file path=word/theme/theme1.xml><?xml version="1.0" encoding="utf-8"?>
@@ -9857,7 +8728,7 @@
 </file>
 
 <file path=customXml/itemProps1.xml><?xml version="1.0" encoding="utf-8"?>
-<ds:datastoreItem xmlns:ds="http://schemas.openxmlformats.org/officeDocument/2006/customXml" ds:itemID="{92048D8C-CC98-4B7B-AA77-992BD8E99C68}">
+<ds:datastoreItem xmlns:ds="http://schemas.openxmlformats.org/officeDocument/2006/customXml" ds:itemID="{FB4B35D0-EE29-4EB9-8418-F7E0EAEE9B1E}">
   <ds:schemaRefs>
     <ds:schemaRef ds:uri="http://schemas.openxmlformats.org/officeDocument/2006/bibliography"/>
   </ds:schemaRefs>

</xml_diff>